<commit_message>
adding non functional requirement
</commit_message>
<xml_diff>
--- a/SRS.docx
+++ b/SRS.docx
@@ -2253,43 +2253,6 @@
     <w:p>
       <w:pPr>
         <w:spacing w:before="100" w:beforeAutospacing="1" w:after="100" w:afterAutospacing="1" w:line="240" w:lineRule="auto"/>
-        <w:rPr>
-          <w:rFonts w:ascii="Helvetica sans-serif" w:eastAsia="Times New Roman" w:hAnsi="Helvetica sans-serif" w:cs="Times New Roman"/>
-          <w:color w:val="000000"/>
-          <w:kern w:val="0"/>
-          <w:sz w:val="30"/>
-          <w:szCs w:val="30"/>
-          <w14:ligatures w14:val="none"/>
-        </w:rPr>
-      </w:pPr>
-      <w:r>
-        <w:rPr>
-          <w:rFonts w:ascii="Helvetica sans-serif" w:eastAsia="Times New Roman" w:hAnsi="Helvetica sans-serif" w:cs="Times New Roman"/>
-          <w:color w:val="000000"/>
-          <w:kern w:val="0"/>
-          <w:sz w:val="30"/>
-          <w:szCs w:val="30"/>
-          <w14:ligatures w14:val="none"/>
-        </w:rPr>
-        <w:t>Below is a list of non-functional requirements gathered so far. </w:t>
-      </w:r>
-      <w:r>
-        <w:rPr>
-          <w:rFonts w:ascii="Helvetica sans-serif" w:eastAsia="Times New Roman" w:hAnsi="Helvetica sans-serif" w:cs="Times New Roman"/>
-          <w:b/>
-          <w:bCs/>
-          <w:color w:val="000000"/>
-          <w:kern w:val="0"/>
-          <w:sz w:val="30"/>
-          <w:szCs w:val="30"/>
-          <w14:ligatures w14:val="none"/>
-        </w:rPr>
-        <w:t>Must be measurable.</w:t>
-      </w:r>
-    </w:p>
-    <w:p>
-      <w:pPr>
-        <w:spacing w:before="100" w:beforeAutospacing="1" w:after="100" w:afterAutospacing="1" w:line="240" w:lineRule="auto"/>
         <w:outlineLvl w:val="2"/>
         <w:rPr>
           <w:rFonts w:ascii="Helvetica sans-serif" w:eastAsia="Times New Roman" w:hAnsi="Helvetica sans-serif" w:cs="Times New Roman"/>
@@ -2318,26 +2281,143 @@
     </w:p>
     <w:p>
       <w:pPr>
-        <w:spacing w:before="100" w:beforeAutospacing="1" w:after="100" w:afterAutospacing="1" w:line="240" w:lineRule="auto"/>
-        <w:rPr>
-          <w:rFonts w:ascii="Helvetica sans-serif" w:eastAsia="Times New Roman" w:hAnsi="Helvetica sans-serif" w:cs="Times New Roman"/>
-          <w:color w:val="000000"/>
-          <w:kern w:val="0"/>
-          <w:sz w:val="30"/>
-          <w:szCs w:val="30"/>
-          <w14:ligatures w14:val="none"/>
-        </w:rPr>
-      </w:pPr>
-      <w:r>
-        <w:rPr>
-          <w:rFonts w:ascii="Helvetica sans-serif" w:eastAsia="Times New Roman" w:hAnsi="Helvetica sans-serif" w:cs="Times New Roman"/>
-          <w:color w:val="000000"/>
-          <w:kern w:val="0"/>
-          <w:sz w:val="30"/>
-          <w:szCs w:val="30"/>
-          <w14:ligatures w14:val="none"/>
-        </w:rPr>
-        <w:t>describe.</w:t>
+        <w:pStyle w:val="ListParagraph"/>
+        <w:numPr>
+          <w:ilvl w:val="0"/>
+          <w:numId w:val="5"/>
+        </w:numPr>
+        <w:spacing w:before="100" w:beforeAutospacing="1" w:after="100" w:afterAutospacing="1" w:line="240" w:lineRule="auto"/>
+        <w:rPr>
+          <w:rFonts w:ascii="Helvetica sans-serif" w:eastAsia="Times New Roman" w:hAnsi="Helvetica sans-serif" w:cs="Times New Roman"/>
+          <w:color w:val="000000"/>
+          <w:kern w:val="0"/>
+          <w:sz w:val="24"/>
+          <w14:ligatures w14:val="none"/>
+        </w:rPr>
+      </w:pPr>
+      <w:r>
+        <w:rPr>
+          <w:rFonts w:ascii="Helvetica sans-serif" w:eastAsia="Times New Roman" w:hAnsi="Helvetica sans-serif" w:cs="Times New Roman"/>
+          <w:b/>
+          <w:bCs/>
+          <w:color w:val="000000"/>
+          <w:kern w:val="0"/>
+          <w:sz w:val="24"/>
+          <w14:ligatures w14:val="none"/>
+        </w:rPr>
+        <w:t>Database server:</w:t>
+      </w:r>
+      <w:r>
+        <w:rPr>
+          <w:rFonts w:ascii="Helvetica sans-serif" w:eastAsia="Times New Roman" w:hAnsi="Helvetica sans-serif" w:cs="Times New Roman"/>
+          <w:color w:val="000000"/>
+          <w:kern w:val="0"/>
+          <w:sz w:val="24"/>
+          <w14:ligatures w14:val="none"/>
+        </w:rPr>
+        <w:t xml:space="preserve"> to store users and advertisements information.</w:t>
+      </w:r>
+    </w:p>
+    <w:p>
+      <w:pPr>
+        <w:pStyle w:val="ListParagraph"/>
+        <w:numPr>
+          <w:ilvl w:val="0"/>
+          <w:numId w:val="5"/>
+        </w:numPr>
+        <w:spacing w:before="100" w:beforeAutospacing="1" w:after="100" w:afterAutospacing="1" w:line="240" w:lineRule="auto"/>
+        <w:rPr>
+          <w:rFonts w:ascii="Helvetica sans-serif" w:eastAsia="Times New Roman" w:hAnsi="Helvetica sans-serif" w:cs="Times New Roman"/>
+          <w:color w:val="000000"/>
+          <w:kern w:val="0"/>
+          <w:sz w:val="24"/>
+          <w14:ligatures w14:val="none"/>
+        </w:rPr>
+      </w:pPr>
+      <w:r>
+        <w:rPr>
+          <w:rFonts w:ascii="Helvetica sans-serif" w:eastAsia="Times New Roman" w:hAnsi="Helvetica sans-serif" w:cs="Times New Roman"/>
+          <w:b/>
+          <w:bCs/>
+          <w:color w:val="000000"/>
+          <w:kern w:val="0"/>
+          <w:sz w:val="24"/>
+          <w14:ligatures w14:val="none"/>
+        </w:rPr>
+        <w:t xml:space="preserve">Payment </w:t>
+      </w:r>
+      <w:r>
+        <w:rPr>
+          <w:rFonts w:ascii="Helvetica sans-serif" w:eastAsia="Times New Roman" w:hAnsi="Helvetica sans-serif" w:cs="Times New Roman"/>
+          <w:b/>
+          <w:bCs/>
+          <w:color w:val="000000"/>
+          <w:kern w:val="0"/>
+          <w:sz w:val="24"/>
+          <w14:ligatures w14:val="none"/>
+        </w:rPr>
+        <w:t>methods:</w:t>
+      </w:r>
+      <w:r>
+        <w:rPr>
+          <w:rFonts w:ascii="Helvetica sans-serif" w:eastAsia="Times New Roman" w:hAnsi="Helvetica sans-serif" w:cs="Times New Roman"/>
+          <w:color w:val="000000"/>
+          <w:kern w:val="0"/>
+          <w:sz w:val="30"/>
+          <w:szCs w:val="30"/>
+          <w14:ligatures w14:val="none"/>
+        </w:rPr>
+        <w:t xml:space="preserve"> </w:t>
+      </w:r>
+      <w:r>
+        <w:rPr>
+          <w:rFonts w:ascii="Helvetica sans-serif" w:eastAsia="Times New Roman" w:hAnsi="Helvetica sans-serif" w:cs="Times New Roman"/>
+          <w:color w:val="000000"/>
+          <w:kern w:val="0"/>
+          <w:sz w:val="24"/>
+          <w14:ligatures w14:val="none"/>
+        </w:rPr>
+        <w:t xml:space="preserve">the system provide three ways to pay for advertisement </w:t>
+      </w:r>
+      <w:r>
+        <w:rPr>
+          <w:rFonts w:ascii="Helvetica sans-serif" w:eastAsia="Times New Roman" w:hAnsi="Helvetica sans-serif" w:cs="Times New Roman"/>
+          <w:color w:val="000000"/>
+          <w:kern w:val="0"/>
+          <w:sz w:val="24"/>
+          <w14:ligatures w14:val="none"/>
+        </w:rPr>
+        <w:t>Vodafone</w:t>
+      </w:r>
+      <w:r>
+        <w:rPr>
+          <w:rFonts w:ascii="Helvetica sans-serif" w:eastAsia="Times New Roman" w:hAnsi="Helvetica sans-serif" w:cs="Times New Roman"/>
+          <w:color w:val="000000"/>
+          <w:kern w:val="0"/>
+          <w:sz w:val="24"/>
+          <w14:ligatures w14:val="none"/>
+        </w:rPr>
+        <w:t xml:space="preserve"> wallet</w:t>
+      </w:r>
+      <w:r>
+        <w:rPr>
+          <w:rFonts w:ascii="Helvetica sans-serif" w:eastAsia="Times New Roman" w:hAnsi="Helvetica sans-serif" w:cs="Times New Roman"/>
+          <w:color w:val="000000"/>
+          <w:kern w:val="0"/>
+          <w:sz w:val="24"/>
+          <w14:ligatures w14:val="none"/>
+        </w:rPr>
+        <w:t xml:space="preserve">, Orange </w:t>
+      </w:r>
+      <w:r>
+        <w:rPr>
+          <w:rFonts w:ascii="Helvetica sans-serif" w:eastAsia="Times New Roman" w:hAnsi="Helvetica sans-serif" w:cs="Times New Roman"/>
+          <w:color w:val="000000"/>
+          <w:kern w:val="0"/>
+          <w:sz w:val="24"/>
+          <w14:ligatures w14:val="none"/>
+        </w:rPr>
+        <w:t>wallet and Etisalat wallet.</w:t>
       </w:r>
     </w:p>
     <w:p>
@@ -2371,30 +2451,11 @@
     </w:p>
     <w:p>
       <w:pPr>
-        <w:spacing w:before="100" w:beforeAutospacing="1" w:after="100" w:afterAutospacing="1" w:line="240" w:lineRule="auto"/>
-        <w:rPr>
-          <w:rFonts w:ascii="Helvetica sans-serif" w:eastAsia="Times New Roman" w:hAnsi="Helvetica sans-serif" w:cs="Times New Roman"/>
-          <w:color w:val="000000"/>
-          <w:kern w:val="0"/>
-          <w:sz w:val="30"/>
-          <w:szCs w:val="30"/>
-          <w14:ligatures w14:val="none"/>
-        </w:rPr>
-      </w:pPr>
-      <w:r>
-        <w:rPr>
-          <w:rFonts w:ascii="Helvetica sans-serif" w:eastAsia="Times New Roman" w:hAnsi="Helvetica sans-serif" w:cs="Times New Roman"/>
-          <w:color w:val="000000"/>
-          <w:kern w:val="0"/>
-          <w:sz w:val="30"/>
-          <w:szCs w:val="30"/>
-          <w14:ligatures w14:val="none"/>
-        </w:rPr>
-        <w:t>SSL cert?</w:t>
-      </w:r>
-    </w:p>
-    <w:p>
-      <w:pPr>
+        <w:pStyle w:val="ListParagraph"/>
+        <w:numPr>
+          <w:ilvl w:val="0"/>
+          <w:numId w:val="12"/>
+        </w:numPr>
         <w:spacing w:before="100" w:beforeAutospacing="1" w:after="100" w:afterAutospacing="1" w:line="240" w:lineRule="auto"/>
         <w:outlineLvl w:val="2"/>
         <w:rPr>
@@ -2415,63 +2476,88 @@
           <w:bCs/>
           <w:color w:val="000000"/>
           <w:kern w:val="0"/>
+          <w:sz w:val="24"/>
+          <w14:ligatures w14:val="none"/>
+        </w:rPr>
+        <w:t>Authentication:</w:t>
+      </w:r>
+      <w:r>
+        <w:rPr>
+          <w:rFonts w:ascii="Helvetica sans-serif" w:eastAsia="Times New Roman" w:hAnsi="Helvetica sans-serif" w:cs="Times New Roman"/>
+          <w:b/>
+          <w:bCs/>
+          <w:color w:val="000000"/>
+          <w:kern w:val="0"/>
           <w:sz w:val="27"/>
           <w:szCs w:val="27"/>
           <w14:ligatures w14:val="none"/>
         </w:rPr>
-        <w:t>4.3 Performance</w:t>
-      </w:r>
-    </w:p>
-    <w:p>
-      <w:pPr>
-        <w:spacing w:before="100" w:beforeAutospacing="1" w:after="100" w:afterAutospacing="1" w:line="240" w:lineRule="auto"/>
-        <w:rPr>
-          <w:rFonts w:ascii="Helvetica sans-serif" w:eastAsia="Times New Roman" w:hAnsi="Helvetica sans-serif" w:cs="Times New Roman"/>
-          <w:color w:val="000000"/>
-          <w:kern w:val="0"/>
-          <w:sz w:val="30"/>
-          <w:szCs w:val="30"/>
-          <w14:ligatures w14:val="none"/>
-        </w:rPr>
-      </w:pPr>
-      <w:r>
-        <w:rPr>
-          <w:rFonts w:ascii="Helvetica sans-serif" w:eastAsia="Times New Roman" w:hAnsi="Helvetica sans-serif" w:cs="Times New Roman"/>
-          <w:color w:val="000000"/>
-          <w:kern w:val="0"/>
-          <w:sz w:val="30"/>
-          <w:szCs w:val="30"/>
-          <w14:ligatures w14:val="none"/>
-        </w:rPr>
-        <w:t>Up time?</w:t>
-      </w:r>
-    </w:p>
-    <w:p>
-      <w:pPr>
-        <w:spacing w:before="100" w:beforeAutospacing="1" w:after="100" w:afterAutospacing="1" w:line="240" w:lineRule="auto"/>
-        <w:rPr>
-          <w:rFonts w:ascii="Helvetica sans-serif" w:eastAsia="Times New Roman" w:hAnsi="Helvetica sans-serif" w:cs="Times New Roman"/>
-          <w:color w:val="000000"/>
-          <w:kern w:val="0"/>
-          <w:sz w:val="30"/>
-          <w:szCs w:val="30"/>
-          <w14:ligatures w14:val="none"/>
-        </w:rPr>
-      </w:pPr>
-      <w:r>
-        <w:rPr>
-          <w:rFonts w:ascii="Helvetica sans-serif" w:eastAsia="Times New Roman" w:hAnsi="Helvetica sans-serif" w:cs="Times New Roman"/>
-          <w:color w:val="000000"/>
-          <w:kern w:val="0"/>
-          <w:sz w:val="30"/>
-          <w:szCs w:val="30"/>
-          <w14:ligatures w14:val="none"/>
-        </w:rPr>
-        <w:t>Response time?</w:t>
-      </w:r>
-    </w:p>
-    <w:p>
-      <w:pPr>
+        <w:t xml:space="preserve"> </w:t>
+      </w:r>
+      <w:r>
+        <w:rPr>
+          <w:rFonts w:ascii="Helvetica sans-serif" w:eastAsia="Times New Roman" w:hAnsi="Helvetica sans-serif" w:cs="Times New Roman"/>
+          <w:color w:val="000000"/>
+          <w:kern w:val="0"/>
+          <w:sz w:val="24"/>
+          <w14:ligatures w14:val="none"/>
+        </w:rPr>
+        <w:t xml:space="preserve">Each user in the website has a unique username and a </w:t>
+      </w:r>
+      <w:r>
+        <w:rPr>
+          <w:rFonts w:ascii="Helvetica sans-serif" w:eastAsia="Times New Roman" w:hAnsi="Helvetica sans-serif" w:cs="Times New Roman"/>
+          <w:color w:val="000000"/>
+          <w:kern w:val="0"/>
+          <w:sz w:val="24"/>
+          <w14:ligatures w14:val="none"/>
+        </w:rPr>
+        <w:t>password, users are enforced to make strong</w:t>
+      </w:r>
+      <w:r>
+        <w:rPr>
+          <w:rFonts w:ascii="Helvetica sans-serif" w:eastAsia="Times New Roman" w:hAnsi="Helvetica sans-serif" w:cs="Times New Roman"/>
+          <w:color w:val="000000"/>
+          <w:kern w:val="0"/>
+          <w:sz w:val="24"/>
+          <w14:ligatures w14:val="none"/>
+        </w:rPr>
+        <w:t xml:space="preserve"> password</w:t>
+      </w:r>
+      <w:r>
+        <w:rPr>
+          <w:rFonts w:ascii="Helvetica sans-serif" w:eastAsia="Times New Roman" w:hAnsi="Helvetica sans-serif" w:cs="Times New Roman"/>
+          <w:color w:val="000000"/>
+          <w:kern w:val="0"/>
+          <w:sz w:val="24"/>
+          <w14:ligatures w14:val="none"/>
+        </w:rPr>
+        <w:t xml:space="preserve"> (longer than 8 digits including alphabets, numbers and special symbols like $, @, &amp;, %)</w:t>
+      </w:r>
+      <w:r>
+        <w:rPr>
+          <w:rFonts w:ascii="Helvetica sans-serif" w:eastAsia="Times New Roman" w:hAnsi="Helvetica sans-serif" w:cs="Times New Roman"/>
+          <w:color w:val="000000"/>
+          <w:kern w:val="0"/>
+          <w:sz w:val="24"/>
+          <w14:ligatures w14:val="none"/>
+        </w:rPr>
+        <w:t xml:space="preserve"> so that malicious attackers cannot easily guess them</w:t>
+      </w:r>
+      <w:r>
+        <w:rPr>
+          <w:rFonts w:ascii="Helvetica sans-serif" w:eastAsia="Times New Roman" w:hAnsi="Helvetica sans-serif" w:cs="Times New Roman"/>
+          <w:color w:val="000000"/>
+          <w:kern w:val="0"/>
+          <w:sz w:val="24"/>
+          <w14:ligatures w14:val="none"/>
+        </w:rPr>
+        <w:t>.</w:t>
+      </w:r>
+    </w:p>
+    <w:p>
+      <w:pPr>
+        <w:pStyle w:val="ListParagraph"/>
         <w:spacing w:before="100" w:beforeAutospacing="1" w:after="100" w:afterAutospacing="1" w:line="240" w:lineRule="auto"/>
         <w:outlineLvl w:val="2"/>
         <w:rPr>
@@ -2485,7 +2571,177 @@
           <w14:ligatures w14:val="none"/>
         </w:rPr>
       </w:pPr>
-      <w:r>
+    </w:p>
+    <w:p>
+      <w:pPr>
+        <w:pStyle w:val="ListParagraph"/>
+        <w:numPr>
+          <w:ilvl w:val="0"/>
+          <w:numId w:val="12"/>
+        </w:numPr>
+        <w:spacing w:before="100" w:beforeAutospacing="1" w:after="100" w:afterAutospacing="1" w:line="240" w:lineRule="auto"/>
+        <w:outlineLvl w:val="2"/>
+        <w:rPr>
+          <w:rFonts w:ascii="Helvetica sans-serif" w:eastAsia="Times New Roman" w:hAnsi="Helvetica sans-serif" w:cs="Times New Roman"/>
+          <w:b/>
+          <w:bCs/>
+          <w:color w:val="000000"/>
+          <w:kern w:val="0"/>
+          <w:sz w:val="24"/>
+          <w14:ligatures w14:val="none"/>
+        </w:rPr>
+      </w:pPr>
+      <w:r>
+        <w:rPr>
+          <w:rFonts w:ascii="Helvetica sans-serif" w:eastAsia="Times New Roman" w:hAnsi="Helvetica sans-serif" w:cs="Times New Roman"/>
+          <w:b/>
+          <w:bCs/>
+          <w:color w:val="000000"/>
+          <w:kern w:val="0"/>
+          <w:sz w:val="24"/>
+          <w14:ligatures w14:val="none"/>
+        </w:rPr>
+        <w:t xml:space="preserve">Data Encryption: </w:t>
+      </w:r>
+      <w:r>
+        <w:rPr>
+          <w:rFonts w:ascii="Helvetica sans-serif" w:eastAsia="Times New Roman" w:hAnsi="Helvetica sans-serif" w:cs="Times New Roman"/>
+          <w:color w:val="000000"/>
+          <w:kern w:val="0"/>
+          <w:sz w:val="24"/>
+          <w14:ligatures w14:val="none"/>
+        </w:rPr>
+        <w:t xml:space="preserve">By </w:t>
+      </w:r>
+      <w:r>
+        <w:rPr>
+          <w:rFonts w:ascii="Helvetica sans-serif" w:eastAsia="Times New Roman" w:hAnsi="Helvetica sans-serif" w:cs="Times New Roman"/>
+          <w:color w:val="000000"/>
+          <w:kern w:val="0"/>
+          <w:sz w:val="24"/>
+          <w14:ligatures w14:val="none"/>
+        </w:rPr>
+        <w:t>Implement</w:t>
+      </w:r>
+      <w:r>
+        <w:rPr>
+          <w:rFonts w:ascii="Helvetica sans-serif" w:eastAsia="Times New Roman" w:hAnsi="Helvetica sans-serif" w:cs="Times New Roman"/>
+          <w:color w:val="000000"/>
+          <w:kern w:val="0"/>
+          <w:sz w:val="24"/>
+          <w14:ligatures w14:val="none"/>
+        </w:rPr>
+        <w:t>ing HTTPS</w:t>
+      </w:r>
+      <w:r>
+        <w:rPr>
+          <w:rFonts w:ascii="Helvetica sans-serif" w:eastAsia="Times New Roman" w:hAnsi="Helvetica sans-serif" w:cs="Times New Roman"/>
+          <w:color w:val="000000"/>
+          <w:kern w:val="0"/>
+          <w:sz w:val="24"/>
+          <w14:ligatures w14:val="none"/>
+        </w:rPr>
+        <w:t xml:space="preserve"> for all communication between the user's browser and your payment gateway server</w:t>
+      </w:r>
+    </w:p>
+    <w:p>
+      <w:pPr>
+        <w:pStyle w:val="ListParagraph"/>
+        <w:spacing w:before="100" w:beforeAutospacing="1" w:after="100" w:afterAutospacing="1" w:line="240" w:lineRule="auto"/>
+        <w:outlineLvl w:val="2"/>
+        <w:rPr>
+          <w:rFonts w:ascii="Helvetica sans-serif" w:eastAsia="Times New Roman" w:hAnsi="Helvetica sans-serif" w:cs="Times New Roman"/>
+          <w:b/>
+          <w:bCs/>
+          <w:color w:val="000000"/>
+          <w:kern w:val="0"/>
+          <w:sz w:val="24"/>
+          <w14:ligatures w14:val="none"/>
+        </w:rPr>
+      </w:pPr>
+    </w:p>
+    <w:p>
+      <w:pPr>
+        <w:pStyle w:val="ListParagraph"/>
+        <w:numPr>
+          <w:ilvl w:val="0"/>
+          <w:numId w:val="12"/>
+        </w:numPr>
+        <w:spacing w:before="100" w:beforeAutospacing="1" w:after="100" w:afterAutospacing="1" w:line="240" w:lineRule="auto"/>
+        <w:outlineLvl w:val="2"/>
+        <w:rPr>
+          <w:rFonts w:ascii="Helvetica sans-serif" w:eastAsia="Times New Roman" w:hAnsi="Helvetica sans-serif" w:cs="Times New Roman"/>
+          <w:b/>
+          <w:bCs/>
+          <w:color w:val="000000"/>
+          <w:kern w:val="0"/>
+          <w:sz w:val="24"/>
+          <w14:ligatures w14:val="none"/>
+        </w:rPr>
+      </w:pPr>
+      <w:r>
+        <w:rPr>
+          <w:rFonts w:ascii="Helvetica sans-serif" w:eastAsia="Times New Roman" w:hAnsi="Helvetica sans-serif" w:cs="Times New Roman"/>
+          <w:b/>
+          <w:bCs/>
+          <w:color w:val="000000"/>
+          <w:kern w:val="0"/>
+          <w:sz w:val="24"/>
+          <w14:ligatures w14:val="none"/>
+        </w:rPr>
+        <w:t>SMS 2FA</w:t>
+      </w:r>
+      <w:r>
+        <w:rPr>
+          <w:rFonts w:ascii="Helvetica sans-serif" w:eastAsia="Times New Roman" w:hAnsi="Helvetica sans-serif" w:cs="Times New Roman"/>
+          <w:b/>
+          <w:bCs/>
+          <w:color w:val="000000"/>
+          <w:kern w:val="0"/>
+          <w:sz w:val="24"/>
+          <w14:ligatures w14:val="none"/>
+        </w:rPr>
+        <w:t xml:space="preserve"> (</w:t>
+      </w:r>
+      <w:r>
+        <w:rPr>
+          <w:rFonts w:ascii="Helvetica sans-serif" w:eastAsia="Times New Roman" w:hAnsi="Helvetica sans-serif" w:cs="Times New Roman"/>
+          <w:b/>
+          <w:bCs/>
+          <w:color w:val="000000"/>
+          <w:kern w:val="0"/>
+          <w:sz w:val="24"/>
+          <w14:ligatures w14:val="none"/>
+        </w:rPr>
+        <w:t>SMS-based Two-Factor Authentication)</w:t>
+      </w:r>
+      <w:r>
+        <w:rPr>
+          <w:rFonts w:ascii="Helvetica sans-serif" w:eastAsia="Times New Roman" w:hAnsi="Helvetica sans-serif" w:cs="Times New Roman"/>
+          <w:b/>
+          <w:bCs/>
+          <w:color w:val="000000"/>
+          <w:kern w:val="0"/>
+          <w:sz w:val="24"/>
+          <w14:ligatures w14:val="none"/>
+        </w:rPr>
+        <w:t xml:space="preserve">: </w:t>
+      </w:r>
+      <w:r>
+        <w:rPr>
+          <w:rFonts w:ascii="Helvetica sans-serif" w:eastAsia="Times New Roman" w:hAnsi="Helvetica sans-serif" w:cs="Times New Roman"/>
+          <w:color w:val="000000"/>
+          <w:kern w:val="0"/>
+          <w:sz w:val="24"/>
+          <w14:ligatures w14:val="none"/>
+        </w:rPr>
+        <w:t>by sending a code in SMS to the phone number which the user entered its wallet and ask the user to enter this code in its specified place in the website</w:t>
+      </w:r>
+    </w:p>
+    <w:p>
+      <w:pPr>
+        <w:spacing w:before="100" w:beforeAutospacing="1" w:after="100" w:afterAutospacing="1" w:line="240" w:lineRule="auto"/>
+        <w:outlineLvl w:val="2"/>
         <w:rPr>
           <w:rFonts w:ascii="Helvetica sans-serif" w:eastAsia="Times New Roman" w:hAnsi="Helvetica sans-serif" w:cs="Times New Roman"/>
           <w:b/>
@@ -2496,31 +2752,835 @@
           <w:szCs w:val="27"/>
           <w14:ligatures w14:val="none"/>
         </w:rPr>
+      </w:pPr>
+      <w:r>
+        <w:rPr>
+          <w:rFonts w:ascii="Helvetica sans-serif" w:eastAsia="Times New Roman" w:hAnsi="Helvetica sans-serif" w:cs="Times New Roman"/>
+          <w:b/>
+          <w:bCs/>
+          <w:color w:val="000000"/>
+          <w:kern w:val="0"/>
+          <w:sz w:val="27"/>
+          <w:szCs w:val="27"/>
+          <w14:ligatures w14:val="none"/>
+        </w:rPr>
+        <w:t>4.3 Performance</w:t>
+      </w:r>
+    </w:p>
+    <w:p>
+      <w:pPr>
+        <w:pStyle w:val="ListParagraph"/>
+        <w:numPr>
+          <w:ilvl w:val="0"/>
+          <w:numId w:val="13"/>
+        </w:numPr>
+        <w:spacing w:before="100" w:beforeAutospacing="1" w:after="100" w:afterAutospacing="1" w:line="240" w:lineRule="auto"/>
+        <w:outlineLvl w:val="2"/>
+        <w:rPr>
+          <w:rFonts w:ascii="Helvetica sans-serif" w:eastAsia="Times New Roman" w:hAnsi="Helvetica sans-serif" w:cs="Times New Roman"/>
+          <w:color w:val="000000"/>
+          <w:kern w:val="0"/>
+          <w:sz w:val="24"/>
+          <w14:ligatures w14:val="none"/>
+        </w:rPr>
+      </w:pPr>
+      <w:r>
+        <w:rPr>
+          <w:rFonts w:ascii="Helvetica sans-serif" w:eastAsia="Times New Roman" w:hAnsi="Helvetica sans-serif" w:cs="Times New Roman"/>
+          <w:b/>
+          <w:bCs/>
+          <w:color w:val="000000"/>
+          <w:kern w:val="0"/>
+          <w:sz w:val="24"/>
+          <w14:ligatures w14:val="none"/>
+        </w:rPr>
+        <w:t>Availability:</w:t>
+      </w:r>
+      <w:r>
+        <w:rPr>
+          <w:rFonts w:ascii="Helvetica sans-serif" w:eastAsia="Times New Roman" w:hAnsi="Helvetica sans-serif" w:cs="Times New Roman"/>
+          <w:color w:val="000000"/>
+          <w:kern w:val="0"/>
+          <w:sz w:val="24"/>
+          <w14:ligatures w14:val="none"/>
+        </w:rPr>
+        <w:t xml:space="preserve">  </w:t>
+      </w:r>
+      <w:r>
+        <w:rPr>
+          <w:rFonts w:ascii="Helvetica sans-serif" w:eastAsia="Times New Roman" w:hAnsi="Helvetica sans-serif" w:cs="Times New Roman"/>
+          <w:color w:val="000000"/>
+          <w:kern w:val="0"/>
+          <w:sz w:val="24"/>
+          <w14:ligatures w14:val="none"/>
+        </w:rPr>
+        <w:t>Users must be able to access the website 365 days a year, 24 hours a day</w:t>
+      </w:r>
+    </w:p>
+    <w:p>
+      <w:pPr>
+        <w:pStyle w:val="ListParagraph"/>
+        <w:spacing w:before="100" w:beforeAutospacing="1" w:after="100" w:afterAutospacing="1" w:line="240" w:lineRule="auto"/>
+        <w:ind w:left="800"/>
+        <w:outlineLvl w:val="2"/>
+        <w:rPr>
+          <w:rFonts w:ascii="Helvetica sans-serif" w:eastAsia="Times New Roman" w:hAnsi="Helvetica sans-serif" w:cs="Times New Roman"/>
+          <w:color w:val="000000"/>
+          <w:kern w:val="0"/>
+          <w:sz w:val="24"/>
+          <w14:ligatures w14:val="none"/>
+        </w:rPr>
+      </w:pPr>
+    </w:p>
+    <w:p>
+      <w:pPr>
+        <w:pStyle w:val="ListParagraph"/>
+        <w:numPr>
+          <w:ilvl w:val="0"/>
+          <w:numId w:val="13"/>
+        </w:numPr>
+        <w:spacing w:before="100" w:beforeAutospacing="1" w:after="100" w:afterAutospacing="1" w:line="240" w:lineRule="auto"/>
+        <w:outlineLvl w:val="2"/>
+        <w:rPr>
+          <w:rFonts w:ascii="Helvetica sans-serif" w:eastAsia="Times New Roman" w:hAnsi="Helvetica sans-serif" w:cs="Times New Roman"/>
+          <w:color w:val="000000"/>
+          <w:kern w:val="0"/>
+          <w:sz w:val="24"/>
+          <w14:ligatures w14:val="none"/>
+        </w:rPr>
+      </w:pPr>
+      <w:r>
+        <w:rPr>
+          <w:rStyle w:val="Strong"/>
+          <w:rFonts w:ascii="Segoe UI" w:hAnsi="Segoe UI" w:cs="Segoe UI"/>
+          <w:color w:val="0D0D0D"/>
+          <w:bdr w:val="single" w:sz="2" w:space="0" w:color="E3E3E3" w:frame="1"/>
+          <w:shd w:val="clear" w:color="auto" w:fill="FFFFFF"/>
+        </w:rPr>
+        <w:t>Throughput</w:t>
+      </w:r>
+      <w:r>
+        <w:rPr>
+          <w:rStyle w:val="Strong"/>
+          <w:rFonts w:ascii="Segoe UI" w:hAnsi="Segoe UI" w:cs="Segoe UI"/>
+          <w:color w:val="0D0D0D"/>
+          <w:bdr w:val="single" w:sz="2" w:space="0" w:color="E3E3E3" w:frame="1"/>
+          <w:shd w:val="clear" w:color="auto" w:fill="FFFFFF"/>
+        </w:rPr>
+        <w:t xml:space="preserve">: </w:t>
+      </w:r>
+      <w:r>
+        <w:rPr>
+          <w:rFonts w:ascii="Helvetica sans-serif" w:eastAsia="Times New Roman" w:hAnsi="Helvetica sans-serif" w:cs="Times New Roman"/>
+          <w:color w:val="000000"/>
+          <w:kern w:val="0"/>
+          <w:sz w:val="24"/>
+          <w14:ligatures w14:val="none"/>
+        </w:rPr>
+        <w:t>The number of transactions processed by the payment gateway within a spe</w:t>
+      </w:r>
+      <w:r>
+        <w:rPr>
+          <w:rFonts w:ascii="Helvetica sans-serif" w:eastAsia="Times New Roman" w:hAnsi="Helvetica sans-serif" w:cs="Times New Roman"/>
+          <w:color w:val="000000"/>
+          <w:kern w:val="0"/>
+          <w:sz w:val="24"/>
+          <w14:ligatures w14:val="none"/>
+        </w:rPr>
+        <w:t>cific time period should be between 8 and 12</w:t>
+      </w:r>
+      <w:r>
+        <w:rPr>
+          <w:rFonts w:ascii="Helvetica sans-serif" w:eastAsia="Times New Roman" w:hAnsi="Helvetica sans-serif" w:cs="Times New Roman"/>
+          <w:color w:val="000000"/>
+          <w:kern w:val="0"/>
+          <w:sz w:val="24"/>
+          <w14:ligatures w14:val="none"/>
+        </w:rPr>
+        <w:t xml:space="preserve"> (TPS)</w:t>
+      </w:r>
+      <w:r>
+        <w:rPr>
+          <w:rFonts w:ascii="Helvetica sans-serif" w:eastAsia="Times New Roman" w:hAnsi="Helvetica sans-serif" w:cs="Times New Roman"/>
+          <w:color w:val="000000"/>
+          <w:kern w:val="0"/>
+          <w:sz w:val="24"/>
+          <w14:ligatures w14:val="none"/>
+        </w:rPr>
+        <w:t xml:space="preserve"> or between 480 and 720 (TPM).</w:t>
+      </w:r>
+    </w:p>
+    <w:p>
+      <w:pPr>
+        <w:pStyle w:val="ListParagraph"/>
+        <w:rPr>
+          <w:rFonts w:ascii="Helvetica sans-serif" w:eastAsia="Times New Roman" w:hAnsi="Helvetica sans-serif" w:cs="Times New Roman"/>
+          <w:color w:val="000000"/>
+          <w:kern w:val="0"/>
+          <w:sz w:val="24"/>
+          <w14:ligatures w14:val="none"/>
+        </w:rPr>
+      </w:pPr>
+    </w:p>
+    <w:p>
+      <w:pPr>
+        <w:pStyle w:val="ListParagraph"/>
+        <w:numPr>
+          <w:ilvl w:val="0"/>
+          <w:numId w:val="13"/>
+        </w:numPr>
+        <w:spacing w:before="100" w:beforeAutospacing="1" w:after="100" w:afterAutospacing="1" w:line="240" w:lineRule="auto"/>
+        <w:outlineLvl w:val="2"/>
+        <w:rPr>
+          <w:rFonts w:ascii="Helvetica sans-serif" w:eastAsia="Times New Roman" w:hAnsi="Helvetica sans-serif" w:cs="Times New Roman"/>
+          <w:color w:val="000000"/>
+          <w:kern w:val="0"/>
+          <w:sz w:val="24"/>
+          <w14:ligatures w14:val="none"/>
+        </w:rPr>
+      </w:pPr>
+      <w:r>
+        <w:rPr>
+          <w:rStyle w:val="Strong"/>
+          <w:rFonts w:ascii="Segoe UI" w:hAnsi="Segoe UI" w:cs="Segoe UI"/>
+          <w:color w:val="0D0D0D"/>
+          <w:bdr w:val="single" w:sz="2" w:space="0" w:color="E3E3E3" w:frame="1"/>
+          <w:shd w:val="clear" w:color="auto" w:fill="FFFFFF"/>
+        </w:rPr>
+        <w:t>Third-Party Integrations</w:t>
+      </w:r>
+      <w:r>
+        <w:rPr>
+          <w:rStyle w:val="Strong"/>
+          <w:rFonts w:ascii="Segoe UI" w:hAnsi="Segoe UI" w:cs="Segoe UI"/>
+          <w:color w:val="0D0D0D"/>
+          <w:bdr w:val="single" w:sz="2" w:space="0" w:color="E3E3E3" w:frame="1"/>
+          <w:shd w:val="clear" w:color="auto" w:fill="FFFFFF"/>
+        </w:rPr>
+        <w:t xml:space="preserve">: </w:t>
+      </w:r>
+      <w:r>
+        <w:rPr>
+          <w:rFonts w:ascii="Helvetica sans-serif" w:eastAsia="Times New Roman" w:hAnsi="Helvetica sans-serif" w:cs="Times New Roman"/>
+          <w:color w:val="000000"/>
+          <w:kern w:val="0"/>
+          <w:sz w:val="24"/>
+          <w14:ligatures w14:val="none"/>
+        </w:rPr>
+        <w:t>Ensuring that the used APIs</w:t>
+      </w:r>
+      <w:r>
+        <w:rPr>
+          <w:rFonts w:ascii="Helvetica sans-serif" w:eastAsia="Times New Roman" w:hAnsi="Helvetica sans-serif" w:cs="Times New Roman"/>
+          <w:color w:val="000000"/>
+          <w:kern w:val="0"/>
+          <w:sz w:val="24"/>
+          <w14:ligatures w14:val="none"/>
+        </w:rPr>
+        <w:t xml:space="preserve"> (</w:t>
+      </w:r>
+      <w:r>
+        <w:rPr>
+          <w:rFonts w:ascii="Helvetica sans-serif" w:eastAsia="Times New Roman" w:hAnsi="Helvetica sans-serif" w:cs="Times New Roman"/>
+          <w:color w:val="000000"/>
+          <w:kern w:val="0"/>
+          <w:sz w:val="24"/>
+          <w14:ligatures w14:val="none"/>
+        </w:rPr>
+        <w:t>Vodafone</w:t>
+      </w:r>
+      <w:r>
+        <w:rPr>
+          <w:rFonts w:ascii="Helvetica sans-serif" w:eastAsia="Times New Roman" w:hAnsi="Helvetica sans-serif" w:cs="Times New Roman"/>
+          <w:color w:val="000000"/>
+          <w:kern w:val="0"/>
+          <w:sz w:val="24"/>
+          <w14:ligatures w14:val="none"/>
+        </w:rPr>
+        <w:t xml:space="preserve"> wallet</w:t>
+      </w:r>
+      <w:r>
+        <w:rPr>
+          <w:rFonts w:ascii="Helvetica sans-serif" w:eastAsia="Times New Roman" w:hAnsi="Helvetica sans-serif" w:cs="Times New Roman"/>
+          <w:color w:val="000000"/>
+          <w:kern w:val="0"/>
+          <w:sz w:val="24"/>
+          <w14:ligatures w14:val="none"/>
+        </w:rPr>
+        <w:t>, Orange</w:t>
+      </w:r>
+      <w:r>
+        <w:rPr>
+          <w:rFonts w:ascii="Helvetica sans-serif" w:eastAsia="Times New Roman" w:hAnsi="Helvetica sans-serif" w:cs="Times New Roman"/>
+          <w:color w:val="000000"/>
+          <w:kern w:val="0"/>
+          <w:sz w:val="24"/>
+          <w14:ligatures w14:val="none"/>
+        </w:rPr>
+        <w:t xml:space="preserve"> wallet</w:t>
+      </w:r>
+      <w:r>
+        <w:rPr>
+          <w:rFonts w:ascii="Helvetica sans-serif" w:eastAsia="Times New Roman" w:hAnsi="Helvetica sans-serif" w:cs="Times New Roman"/>
+          <w:color w:val="000000"/>
+          <w:kern w:val="0"/>
+          <w:sz w:val="24"/>
+          <w14:ligatures w14:val="none"/>
+        </w:rPr>
+        <w:t xml:space="preserve"> </w:t>
+      </w:r>
+      <w:r>
+        <w:rPr>
+          <w:rFonts w:ascii="Helvetica sans-serif" w:eastAsia="Times New Roman" w:hAnsi="Helvetica sans-serif" w:cs="Times New Roman"/>
+          <w:color w:val="000000"/>
+          <w:kern w:val="0"/>
+          <w:sz w:val="24"/>
+          <w14:ligatures w14:val="none"/>
+        </w:rPr>
+        <w:t xml:space="preserve">, </w:t>
+      </w:r>
+      <w:r>
+        <w:rPr>
+          <w:rFonts w:ascii="Helvetica sans-serif" w:eastAsia="Times New Roman" w:hAnsi="Helvetica sans-serif" w:cs="Times New Roman"/>
+          <w:color w:val="000000"/>
+          <w:kern w:val="0"/>
+          <w:sz w:val="24"/>
+          <w14:ligatures w14:val="none"/>
+        </w:rPr>
+        <w:t>Etisalat</w:t>
+      </w:r>
+      <w:r>
+        <w:rPr>
+          <w:rFonts w:ascii="Helvetica sans-serif" w:eastAsia="Times New Roman" w:hAnsi="Helvetica sans-serif" w:cs="Times New Roman"/>
+          <w:color w:val="000000"/>
+          <w:kern w:val="0"/>
+          <w:sz w:val="24"/>
+          <w14:ligatures w14:val="none"/>
+        </w:rPr>
+        <w:t xml:space="preserve"> wallet , SMS</w:t>
+      </w:r>
+      <w:r>
+        <w:rPr>
+          <w:rFonts w:ascii="Helvetica sans-serif" w:eastAsia="Times New Roman" w:hAnsi="Helvetica sans-serif" w:cs="Times New Roman"/>
+          <w:color w:val="000000"/>
+          <w:kern w:val="0"/>
+          <w:sz w:val="24"/>
+          <w14:ligatures w14:val="none"/>
+        </w:rPr>
+        <w:t xml:space="preserve"> and Email</w:t>
+      </w:r>
+      <w:r>
+        <w:rPr>
+          <w:rFonts w:ascii="Helvetica sans-serif" w:eastAsia="Times New Roman" w:hAnsi="Helvetica sans-serif" w:cs="Times New Roman"/>
+          <w:color w:val="000000"/>
+          <w:kern w:val="0"/>
+          <w:sz w:val="24"/>
+          <w14:ligatures w14:val="none"/>
+        </w:rPr>
+        <w:t>)</w:t>
+      </w:r>
+      <w:r>
+        <w:rPr>
+          <w:rFonts w:ascii="Helvetica sans-serif" w:eastAsia="Times New Roman" w:hAnsi="Helvetica sans-serif" w:cs="Times New Roman"/>
+          <w:color w:val="000000"/>
+          <w:kern w:val="0"/>
+          <w:sz w:val="24"/>
+          <w14:ligatures w14:val="none"/>
+        </w:rPr>
+        <w:t xml:space="preserve"> </w:t>
+      </w:r>
+      <w:r>
+        <w:rPr>
+          <w:rFonts w:ascii="Helvetica sans-serif" w:eastAsia="Times New Roman" w:hAnsi="Helvetica sans-serif" w:cs="Times New Roman"/>
+          <w:color w:val="000000"/>
+          <w:kern w:val="0"/>
+          <w:sz w:val="24"/>
+          <w14:ligatures w14:val="none"/>
+        </w:rPr>
+        <w:t>do not negatively impact website performance</w:t>
+      </w:r>
+    </w:p>
+    <w:p>
+      <w:pPr>
+        <w:pStyle w:val="ListParagraph"/>
+        <w:rPr>
+          <w:rStyle w:val="Strong"/>
+          <w:rFonts w:ascii="Segoe UI" w:hAnsi="Segoe UI" w:cs="Segoe UI"/>
+          <w:color w:val="0D0D0D"/>
+          <w:bdr w:val="single" w:sz="2" w:space="0" w:color="E3E3E3" w:frame="1"/>
+          <w:shd w:val="clear" w:color="auto" w:fill="FFFFFF"/>
+        </w:rPr>
+      </w:pPr>
+    </w:p>
+    <w:p>
+      <w:pPr>
+        <w:pStyle w:val="ListParagraph"/>
+        <w:numPr>
+          <w:ilvl w:val="0"/>
+          <w:numId w:val="13"/>
+        </w:numPr>
+        <w:spacing w:before="100" w:beforeAutospacing="1" w:after="100" w:afterAutospacing="1" w:line="240" w:lineRule="auto"/>
+        <w:outlineLvl w:val="2"/>
+        <w:rPr>
+          <w:rStyle w:val="Strong"/>
+          <w:rFonts w:ascii="Helvetica sans-serif" w:eastAsia="Times New Roman" w:hAnsi="Helvetica sans-serif" w:cs="Times New Roman"/>
+          <w:b w:val="0"/>
+          <w:bCs w:val="0"/>
+          <w:color w:val="000000"/>
+          <w:kern w:val="0"/>
+          <w:sz w:val="24"/>
+          <w14:ligatures w14:val="none"/>
+        </w:rPr>
+      </w:pPr>
+      <w:r>
+        <w:rPr>
+          <w:rStyle w:val="Strong"/>
+          <w:rFonts w:ascii="Segoe UI" w:hAnsi="Segoe UI" w:cs="Segoe UI"/>
+          <w:color w:val="0D0D0D"/>
+          <w:bdr w:val="single" w:sz="2" w:space="0" w:color="E3E3E3" w:frame="1"/>
+          <w:shd w:val="clear" w:color="auto" w:fill="FFFFFF"/>
+        </w:rPr>
+        <w:t>Response</w:t>
+      </w:r>
+      <w:r>
+        <w:rPr>
+          <w:rStyle w:val="Strong"/>
+          <w:rFonts w:ascii="Segoe UI" w:hAnsi="Segoe UI" w:cs="Segoe UI"/>
+          <w:color w:val="0D0D0D"/>
+          <w:bdr w:val="single" w:sz="2" w:space="0" w:color="E3E3E3" w:frame="1"/>
+          <w:shd w:val="clear" w:color="auto" w:fill="FFFFFF"/>
+        </w:rPr>
+        <w:t xml:space="preserve"> time: </w:t>
+      </w:r>
+      <w:r>
+        <w:rPr>
+          <w:rFonts w:ascii="Helvetica sans-serif" w:eastAsia="Times New Roman" w:hAnsi="Helvetica sans-serif" w:cs="Times New Roman"/>
+          <w:color w:val="000000"/>
+          <w:kern w:val="0"/>
+          <w:sz w:val="24"/>
+          <w14:ligatures w14:val="none"/>
+        </w:rPr>
+        <w:t>The total r</w:t>
+      </w:r>
+      <w:r>
+        <w:rPr>
+          <w:rFonts w:ascii="Helvetica sans-serif" w:eastAsia="Times New Roman" w:hAnsi="Helvetica sans-serif" w:cs="Times New Roman"/>
+          <w:color w:val="000000"/>
+          <w:kern w:val="0"/>
+          <w:sz w:val="24"/>
+          <w14:ligatures w14:val="none"/>
+        </w:rPr>
+        <w:t>esponse time should not exceed 3</w:t>
+      </w:r>
+      <w:r>
+        <w:rPr>
+          <w:rFonts w:ascii="Helvetica sans-serif" w:eastAsia="Times New Roman" w:hAnsi="Helvetica sans-serif" w:cs="Times New Roman"/>
+          <w:color w:val="000000"/>
+          <w:kern w:val="0"/>
+          <w:sz w:val="24"/>
+          <w14:ligatures w14:val="none"/>
+        </w:rPr>
+        <w:t xml:space="preserve"> seconds (</w:t>
+      </w:r>
+      <w:r>
+        <w:rPr>
+          <w:rFonts w:ascii="Helvetica sans-serif" w:eastAsia="Times New Roman" w:hAnsi="Helvetica sans-serif" w:cs="Times New Roman"/>
+          <w:color w:val="000000"/>
+          <w:kern w:val="0"/>
+          <w:sz w:val="24"/>
+          <w14:ligatures w14:val="none"/>
+        </w:rPr>
+        <w:t>including server processing time, network latency, and client-side rendering time</w:t>
+      </w:r>
+      <w:r>
+        <w:rPr>
+          <w:rFonts w:ascii="Helvetica sans-serif" w:eastAsia="Times New Roman" w:hAnsi="Helvetica sans-serif" w:cs="Times New Roman"/>
+          <w:color w:val="000000"/>
+          <w:kern w:val="0"/>
+          <w:sz w:val="24"/>
+          <w14:ligatures w14:val="none"/>
+        </w:rPr>
+        <w:t>)</w:t>
+      </w:r>
+    </w:p>
+    <w:p>
+      <w:pPr>
+        <w:spacing w:before="100" w:beforeAutospacing="1" w:after="100" w:afterAutospacing="1" w:line="240" w:lineRule="auto"/>
+        <w:outlineLvl w:val="2"/>
+        <w:rPr>
+          <w:rFonts w:ascii="Helvetica sans-serif" w:eastAsia="Times New Roman" w:hAnsi="Helvetica sans-serif" w:cs="Times New Roman"/>
+          <w:b/>
+          <w:bCs/>
+          <w:color w:val="000000"/>
+          <w:kern w:val="0"/>
+          <w:sz w:val="27"/>
+          <w:szCs w:val="27"/>
+          <w14:ligatures w14:val="none"/>
+        </w:rPr>
+      </w:pPr>
+      <w:r>
+        <w:rPr>
+          <w:rFonts w:ascii="Helvetica sans-serif" w:eastAsia="Times New Roman" w:hAnsi="Helvetica sans-serif" w:cs="Times New Roman"/>
+          <w:b/>
+          <w:bCs/>
+          <w:color w:val="000000"/>
+          <w:kern w:val="0"/>
+          <w:sz w:val="27"/>
+          <w:szCs w:val="27"/>
+          <w14:ligatures w14:val="none"/>
+        </w:rPr>
         <w:t>4.4 Maintainability</w:t>
       </w:r>
     </w:p>
     <w:p>
       <w:pPr>
-        <w:spacing w:before="100" w:beforeAutospacing="1" w:after="100" w:afterAutospacing="1" w:line="240" w:lineRule="auto"/>
-        <w:rPr>
-          <w:rFonts w:ascii="Helvetica sans-serif" w:eastAsia="Times New Roman" w:hAnsi="Helvetica sans-serif" w:cs="Times New Roman"/>
-          <w:color w:val="000000"/>
-          <w:kern w:val="0"/>
-          <w:sz w:val="30"/>
-          <w:szCs w:val="30"/>
-          <w14:ligatures w14:val="none"/>
-        </w:rPr>
-      </w:pPr>
-      <w:r>
-        <w:rPr>
-          <w:rFonts w:ascii="Helvetica sans-serif" w:eastAsia="Times New Roman" w:hAnsi="Helvetica sans-serif" w:cs="Times New Roman"/>
-          <w:color w:val="000000"/>
-          <w:kern w:val="0"/>
-          <w:sz w:val="30"/>
-          <w:szCs w:val="30"/>
-          <w14:ligatures w14:val="none"/>
-        </w:rPr>
-        <w:t>How will it be maintained?</w:t>
+        <w:pStyle w:val="ListParagraph"/>
+        <w:numPr>
+          <w:ilvl w:val="0"/>
+          <w:numId w:val="15"/>
+        </w:numPr>
+        <w:spacing w:before="100" w:beforeAutospacing="1" w:after="100" w:afterAutospacing="1" w:line="240" w:lineRule="auto"/>
+        <w:outlineLvl w:val="2"/>
+        <w:rPr>
+          <w:rFonts w:ascii="Helvetica sans-serif" w:eastAsia="Times New Roman" w:hAnsi="Helvetica sans-serif" w:cs="Times New Roman"/>
+          <w:b/>
+          <w:bCs/>
+          <w:color w:val="000000"/>
+          <w:kern w:val="0"/>
+          <w:sz w:val="27"/>
+          <w:szCs w:val="27"/>
+          <w14:ligatures w14:val="none"/>
+        </w:rPr>
+      </w:pPr>
+      <w:r>
+        <w:rPr>
+          <w:rStyle w:val="Strong"/>
+          <w:rFonts w:ascii="Segoe UI" w:hAnsi="Segoe UI" w:cs="Segoe UI"/>
+          <w:color w:val="0D0D0D"/>
+          <w:bdr w:val="single" w:sz="2" w:space="0" w:color="E3E3E3" w:frame="1"/>
+          <w:shd w:val="clear" w:color="auto" w:fill="FFFFFF"/>
+        </w:rPr>
+        <w:t>Modularity</w:t>
+      </w:r>
+      <w:r>
+        <w:rPr>
+          <w:rFonts w:ascii="Segoe UI" w:hAnsi="Segoe UI" w:cs="Segoe UI"/>
+          <w:color w:val="0D0D0D"/>
+          <w:shd w:val="clear" w:color="auto" w:fill="FFFFFF"/>
+        </w:rPr>
+        <w:t>: By organizing the website into</w:t>
+      </w:r>
+      <w:r>
+        <w:rPr>
+          <w:rFonts w:ascii="Segoe UI" w:hAnsi="Segoe UI" w:cs="Segoe UI"/>
+          <w:color w:val="0D0D0D"/>
+          <w:shd w:val="clear" w:color="auto" w:fill="FFFFFF"/>
+        </w:rPr>
+        <w:t xml:space="preserve"> modular components or modules, each responsible for a specific functionality or feature</w:t>
+      </w:r>
+      <w:r>
+        <w:rPr>
+          <w:rFonts w:ascii="Segoe UI" w:hAnsi="Segoe UI" w:cs="Segoe UI"/>
+          <w:color w:val="0D0D0D"/>
+          <w:shd w:val="clear" w:color="auto" w:fill="FFFFFF"/>
+        </w:rPr>
+        <w:t>.</w:t>
+      </w:r>
+    </w:p>
+    <w:p>
+      <w:pPr>
+        <w:pStyle w:val="ListParagraph"/>
+        <w:spacing w:before="100" w:beforeAutospacing="1" w:after="100" w:afterAutospacing="1" w:line="240" w:lineRule="auto"/>
+        <w:outlineLvl w:val="2"/>
+        <w:rPr>
+          <w:rFonts w:ascii="Helvetica sans-serif" w:eastAsia="Times New Roman" w:hAnsi="Helvetica sans-serif" w:cs="Times New Roman"/>
+          <w:b/>
+          <w:bCs/>
+          <w:color w:val="000000"/>
+          <w:kern w:val="0"/>
+          <w:sz w:val="27"/>
+          <w:szCs w:val="27"/>
+          <w14:ligatures w14:val="none"/>
+        </w:rPr>
+      </w:pPr>
+      <w:bookmarkStart w:id="0" w:name="_GoBack"/>
+      <w:bookmarkEnd w:id="0"/>
+    </w:p>
+    <w:p>
+      <w:pPr>
+        <w:pStyle w:val="ListParagraph"/>
+        <w:numPr>
+          <w:ilvl w:val="0"/>
+          <w:numId w:val="15"/>
+        </w:numPr>
+        <w:spacing w:before="100" w:beforeAutospacing="1" w:after="100" w:afterAutospacing="1" w:line="240" w:lineRule="auto"/>
+        <w:outlineLvl w:val="2"/>
+        <w:rPr>
+          <w:rFonts w:ascii="Helvetica sans-serif" w:eastAsia="Times New Roman" w:hAnsi="Helvetica sans-serif" w:cs="Times New Roman"/>
+          <w:b/>
+          <w:bCs/>
+          <w:color w:val="000000"/>
+          <w:kern w:val="0"/>
+          <w:sz w:val="27"/>
+          <w:szCs w:val="27"/>
+          <w14:ligatures w14:val="none"/>
+        </w:rPr>
+      </w:pPr>
+      <w:r>
+        <w:rPr>
+          <w:rStyle w:val="Strong"/>
+          <w:rFonts w:ascii="Segoe UI" w:hAnsi="Segoe UI" w:cs="Segoe UI"/>
+          <w:color w:val="0D0D0D"/>
+          <w:bdr w:val="single" w:sz="2" w:space="0" w:color="E3E3E3" w:frame="1"/>
+          <w:shd w:val="clear" w:color="auto" w:fill="FFFFFF"/>
+        </w:rPr>
+        <w:lastRenderedPageBreak/>
+        <w:t>Dependency Management</w:t>
+      </w:r>
+      <w:r>
+        <w:rPr>
+          <w:rFonts w:ascii="Segoe UI" w:hAnsi="Segoe UI" w:cs="Segoe UI"/>
+          <w:color w:val="0D0D0D"/>
+          <w:shd w:val="clear" w:color="auto" w:fill="FFFFFF"/>
+        </w:rPr>
+        <w:t>: The software should manage dependencies effectively, minimizing tight coupling between components and external dependencies</w:t>
+      </w:r>
+      <w:r>
+        <w:rPr>
+          <w:rFonts w:ascii="Segoe UI" w:hAnsi="Segoe UI" w:cs="Segoe UI"/>
+          <w:color w:val="0D0D0D"/>
+          <w:shd w:val="clear" w:color="auto" w:fill="FFFFFF"/>
+        </w:rPr>
+        <w:t>.</w:t>
+      </w:r>
+    </w:p>
+    <w:p>
+      <w:pPr>
+        <w:pStyle w:val="ListParagraph"/>
+        <w:spacing w:before="100" w:beforeAutospacing="1" w:after="100" w:afterAutospacing="1" w:line="240" w:lineRule="auto"/>
+        <w:outlineLvl w:val="2"/>
+        <w:rPr>
+          <w:rFonts w:ascii="Helvetica sans-serif" w:eastAsia="Times New Roman" w:hAnsi="Helvetica sans-serif" w:cs="Times New Roman"/>
+          <w:b/>
+          <w:bCs/>
+          <w:color w:val="000000"/>
+          <w:kern w:val="0"/>
+          <w:sz w:val="27"/>
+          <w:szCs w:val="27"/>
+          <w14:ligatures w14:val="none"/>
+        </w:rPr>
+      </w:pPr>
+    </w:p>
+    <w:p>
+      <w:pPr>
+        <w:pStyle w:val="ListParagraph"/>
+        <w:numPr>
+          <w:ilvl w:val="0"/>
+          <w:numId w:val="14"/>
+        </w:numPr>
+        <w:spacing w:before="100" w:beforeAutospacing="1" w:after="100" w:afterAutospacing="1" w:line="240" w:lineRule="auto"/>
+        <w:outlineLvl w:val="2"/>
+        <w:rPr>
+          <w:rFonts w:ascii="Helvetica sans-serif" w:eastAsia="Times New Roman" w:hAnsi="Helvetica sans-serif" w:cs="Times New Roman"/>
+          <w:b/>
+          <w:bCs/>
+          <w:color w:val="000000"/>
+          <w:kern w:val="0"/>
+          <w:sz w:val="27"/>
+          <w:szCs w:val="27"/>
+          <w14:ligatures w14:val="none"/>
+        </w:rPr>
+      </w:pPr>
+      <w:r>
+        <w:rPr>
+          <w:rStyle w:val="Strong"/>
+          <w:rFonts w:ascii="Segoe UI" w:hAnsi="Segoe UI" w:cs="Segoe UI"/>
+          <w:color w:val="0D0D0D"/>
+          <w:bdr w:val="single" w:sz="2" w:space="0" w:color="E3E3E3" w:frame="1"/>
+          <w:shd w:val="clear" w:color="auto" w:fill="FFFFFF"/>
+        </w:rPr>
+        <w:t>Search Engine Optimization (SEO)</w:t>
+      </w:r>
+      <w:r>
+        <w:rPr>
+          <w:rStyle w:val="Strong"/>
+          <w:bdr w:val="single" w:sz="2" w:space="0" w:color="E3E3E3" w:frame="1"/>
+        </w:rPr>
+        <w:t>:</w:t>
+      </w:r>
+      <w:r>
+        <w:rPr>
+          <w:rFonts w:ascii="Segoe UI" w:hAnsi="Segoe UI" w:cs="Segoe UI"/>
+          <w:color w:val="0D0D0D"/>
+          <w:shd w:val="clear" w:color="auto" w:fill="FFFFFF"/>
+        </w:rPr>
+        <w:t xml:space="preserve"> </w:t>
+      </w:r>
+      <w:r>
+        <w:rPr>
+          <w:rFonts w:ascii="Helvetica sans-serif" w:eastAsia="Times New Roman" w:hAnsi="Helvetica sans-serif" w:cs="Times New Roman"/>
+          <w:color w:val="000000"/>
+          <w:kern w:val="0"/>
+          <w:sz w:val="24"/>
+          <w14:ligatures w14:val="none"/>
+        </w:rPr>
+        <w:t xml:space="preserve">Implement SEO </w:t>
+      </w:r>
+      <w:r>
+        <w:rPr>
+          <w:rFonts w:ascii="Helvetica sans-serif" w:eastAsia="Times New Roman" w:hAnsi="Helvetica sans-serif" w:cs="Times New Roman"/>
+          <w:color w:val="000000"/>
+          <w:kern w:val="0"/>
+          <w:sz w:val="24"/>
+          <w14:ligatures w14:val="none"/>
+        </w:rPr>
+        <w:t>to improve the website's visibility and ranking in search engine results pages</w:t>
+      </w:r>
+      <w:r>
+        <w:rPr>
+          <w:rFonts w:ascii="Helvetica sans-serif" w:eastAsia="Times New Roman" w:hAnsi="Helvetica sans-serif" w:cs="Times New Roman"/>
+          <w:color w:val="000000"/>
+          <w:kern w:val="0"/>
+          <w:sz w:val="24"/>
+          <w14:ligatures w14:val="none"/>
+        </w:rPr>
+        <w:t xml:space="preserve"> by </w:t>
+      </w:r>
+      <w:r>
+        <w:rPr>
+          <w:rFonts w:ascii="Helvetica sans-serif" w:eastAsia="Times New Roman" w:hAnsi="Helvetica sans-serif" w:cs="Times New Roman"/>
+          <w:color w:val="000000"/>
+          <w:kern w:val="0"/>
+          <w:sz w:val="24"/>
+          <w14:ligatures w14:val="none"/>
+        </w:rPr>
+        <w:t>optimizing meta tags, headers, URLs, and content for relevant keywords</w:t>
+      </w:r>
+    </w:p>
+    <w:p>
+      <w:pPr>
+        <w:pStyle w:val="ListParagraph"/>
+        <w:spacing w:before="100" w:beforeAutospacing="1" w:after="100" w:afterAutospacing="1" w:line="240" w:lineRule="auto"/>
+        <w:outlineLvl w:val="2"/>
+        <w:rPr>
+          <w:rFonts w:ascii="Helvetica sans-serif" w:eastAsia="Times New Roman" w:hAnsi="Helvetica sans-serif" w:cs="Times New Roman"/>
+          <w:b/>
+          <w:bCs/>
+          <w:color w:val="000000"/>
+          <w:kern w:val="0"/>
+          <w:sz w:val="27"/>
+          <w:szCs w:val="27"/>
+          <w14:ligatures w14:val="none"/>
+        </w:rPr>
+      </w:pPr>
+    </w:p>
+    <w:p>
+      <w:pPr>
+        <w:pStyle w:val="ListParagraph"/>
+        <w:numPr>
+          <w:ilvl w:val="0"/>
+          <w:numId w:val="14"/>
+        </w:numPr>
+        <w:spacing w:before="100" w:beforeAutospacing="1" w:after="100" w:afterAutospacing="1" w:line="240" w:lineRule="auto"/>
+        <w:outlineLvl w:val="2"/>
+        <w:rPr>
+          <w:rFonts w:ascii="Helvetica sans-serif" w:eastAsia="Times New Roman" w:hAnsi="Helvetica sans-serif" w:cs="Times New Roman"/>
+          <w:b/>
+          <w:bCs/>
+          <w:color w:val="000000"/>
+          <w:kern w:val="0"/>
+          <w:sz w:val="27"/>
+          <w:szCs w:val="27"/>
+          <w14:ligatures w14:val="none"/>
+        </w:rPr>
+      </w:pPr>
+      <w:r>
+        <w:rPr>
+          <w:rStyle w:val="Strong"/>
+          <w:rFonts w:ascii="Segoe UI" w:hAnsi="Segoe UI" w:cs="Segoe UI"/>
+          <w:color w:val="0D0D0D"/>
+          <w:bdr w:val="single" w:sz="2" w:space="0" w:color="E3E3E3" w:frame="1"/>
+          <w:shd w:val="clear" w:color="auto" w:fill="FFFFFF"/>
+        </w:rPr>
+        <w:t>Performance Optimization</w:t>
+      </w:r>
+      <w:r>
+        <w:rPr>
+          <w:rFonts w:ascii="Segoe UI" w:hAnsi="Segoe UI" w:cs="Segoe UI"/>
+          <w:color w:val="0D0D0D"/>
+          <w:shd w:val="clear" w:color="auto" w:fill="FFFFFF"/>
+        </w:rPr>
+        <w:t xml:space="preserve">: </w:t>
+      </w:r>
+      <w:r>
+        <w:rPr>
+          <w:rFonts w:ascii="Helvetica sans-serif" w:eastAsia="Times New Roman" w:hAnsi="Helvetica sans-serif" w:cs="Times New Roman"/>
+          <w:color w:val="000000"/>
+          <w:kern w:val="0"/>
+          <w:sz w:val="24"/>
+          <w14:ligatures w14:val="none"/>
+        </w:rPr>
+        <w:t xml:space="preserve">Optimize the website's performance by </w:t>
+      </w:r>
+      <w:r>
+        <w:rPr>
+          <w:rFonts w:ascii="Helvetica sans-serif" w:eastAsia="Times New Roman" w:hAnsi="Helvetica sans-serif" w:cs="Times New Roman"/>
+          <w:color w:val="000000"/>
+          <w:kern w:val="0"/>
+          <w:sz w:val="24"/>
+          <w14:ligatures w14:val="none"/>
+        </w:rPr>
+        <w:t>implementing</w:t>
+      </w:r>
+      <w:r>
+        <w:rPr>
+          <w:rFonts w:ascii="Helvetica sans-serif" w:eastAsia="Times New Roman" w:hAnsi="Helvetica sans-serif" w:cs="Times New Roman"/>
+          <w:color w:val="000000"/>
+          <w:kern w:val="0"/>
+          <w:sz w:val="24"/>
+          <w14:ligatures w14:val="none"/>
+        </w:rPr>
+        <w:t xml:space="preserve"> </w:t>
+      </w:r>
+      <w:r>
+        <w:rPr>
+          <w:rFonts w:ascii="Helvetica sans-serif" w:eastAsia="Times New Roman" w:hAnsi="Helvetica sans-serif" w:cs="Times New Roman"/>
+          <w:color w:val="000000"/>
+          <w:kern w:val="0"/>
+          <w:sz w:val="24"/>
+          <w14:ligatures w14:val="none"/>
+        </w:rPr>
+        <w:t>magnification</w:t>
+      </w:r>
+      <w:r>
+        <w:rPr>
+          <w:rFonts w:ascii="Helvetica sans-serif" w:eastAsia="Times New Roman" w:hAnsi="Helvetica sans-serif" w:cs="Times New Roman"/>
+          <w:color w:val="000000"/>
+          <w:kern w:val="0"/>
+          <w:sz w:val="24"/>
+          <w14:ligatures w14:val="none"/>
+        </w:rPr>
+        <w:t xml:space="preserve"> of CSS and JavaSc</w:t>
+      </w:r>
+      <w:r>
+        <w:rPr>
+          <w:rFonts w:ascii="Helvetica sans-serif" w:eastAsia="Times New Roman" w:hAnsi="Helvetica sans-serif" w:cs="Times New Roman"/>
+          <w:color w:val="000000"/>
+          <w:kern w:val="0"/>
+          <w:sz w:val="24"/>
+          <w14:ligatures w14:val="none"/>
+        </w:rPr>
+        <w:t xml:space="preserve">ript files, </w:t>
+      </w:r>
+      <w:r>
+        <w:rPr>
+          <w:rFonts w:ascii="Helvetica sans-serif" w:eastAsia="Times New Roman" w:hAnsi="Helvetica sans-serif" w:cs="Times New Roman"/>
+          <w:color w:val="000000"/>
+          <w:kern w:val="0"/>
+          <w:sz w:val="24"/>
+          <w14:ligatures w14:val="none"/>
+        </w:rPr>
+        <w:t>and leveraging content delivery networks (CDNs) to reduce latency and improve page load times.</w:t>
       </w:r>
     </w:p>
     <w:p>
@@ -3581,7 +4641,6 @@
           <w:szCs w:val="28"/>
           <w14:ligatures w14:val="none"/>
         </w:rPr>
-        <w:lastRenderedPageBreak/>
         <w:t>Developers Computers:</w:t>
       </w:r>
     </w:p>
@@ -3621,7 +4680,6 @@
           <w14:ligatures w14:val="none"/>
         </w:rPr>
       </w:pPr>
-      <w:bookmarkStart w:id="0" w:name="_GoBack"/>
       <w:r>
         <w:rPr>
           <w:rFonts w:ascii="Helvetica sans-serif" w:eastAsia="Times New Roman" w:hAnsi="Helvetica sans-serif" w:cs="Times New Roman"/>
@@ -3636,7 +4694,6 @@
         <w:t>Web Server:</w:t>
       </w:r>
     </w:p>
-    <w:bookmarkEnd w:id="0"/>
     <w:p>
       <w:pPr>
         <w:spacing w:before="100" w:beforeAutospacing="1" w:after="100" w:afterAutospacing="1" w:line="240" w:lineRule="auto"/>
@@ -3684,9 +4741,34 @@
           <w:szCs w:val="28"/>
           <w14:ligatures w14:val="none"/>
         </w:rPr>
-        <w:t>Database</w:t>
-      </w:r>
-      <w:r>
+        <w:t>Database Server:</w:t>
+      </w:r>
+    </w:p>
+    <w:p>
+      <w:pPr>
+        <w:spacing w:before="100" w:beforeAutospacing="1" w:after="100" w:afterAutospacing="1" w:line="240" w:lineRule="auto"/>
+        <w:rPr>
+          <w:rFonts w:ascii="Helvetica sans-serif" w:eastAsia="Times New Roman" w:hAnsi="Helvetica sans-serif" w:cs="Times New Roman"/>
+          <w:color w:val="000000"/>
+          <w:kern w:val="0"/>
+          <w:sz w:val="24"/>
+          <w14:ligatures w14:val="none"/>
+        </w:rPr>
+      </w:pPr>
+      <w:r>
+        <w:rPr>
+          <w:rFonts w:ascii="Helvetica sans-serif" w:eastAsia="Times New Roman" w:hAnsi="Helvetica sans-serif" w:cs="Times New Roman"/>
+          <w:color w:val="000000"/>
+          <w:kern w:val="0"/>
+          <w:sz w:val="24"/>
+          <w14:ligatures w14:val="none"/>
+        </w:rPr>
+        <w:t>Getting hosting for the website on a database server to store users and advertisements info</w:t>
+      </w:r>
+    </w:p>
+    <w:p>
+      <w:pPr>
+        <w:spacing w:before="100" w:beforeAutospacing="1" w:after="100" w:afterAutospacing="1" w:line="240" w:lineRule="auto"/>
         <w:rPr>
           <w:rFonts w:ascii="Helvetica sans-serif" w:eastAsia="Times New Roman" w:hAnsi="Helvetica sans-serif" w:cs="Times New Roman"/>
           <w:b/>
@@ -3697,44 +4779,8 @@
           <w:szCs w:val="28"/>
           <w14:ligatures w14:val="none"/>
         </w:rPr>
-        <w:t xml:space="preserve"> Server:</w:t>
-      </w:r>
-    </w:p>
-    <w:p>
-      <w:pPr>
-        <w:spacing w:before="100" w:beforeAutospacing="1" w:after="100" w:afterAutospacing="1" w:line="240" w:lineRule="auto"/>
-        <w:rPr>
-          <w:rFonts w:ascii="Helvetica sans-serif" w:eastAsia="Times New Roman" w:hAnsi="Helvetica sans-serif" w:cs="Times New Roman"/>
-          <w:color w:val="000000"/>
-          <w:kern w:val="0"/>
-          <w:sz w:val="24"/>
-          <w14:ligatures w14:val="none"/>
-        </w:rPr>
-      </w:pPr>
-      <w:r>
-        <w:rPr>
-          <w:rFonts w:ascii="Helvetica sans-serif" w:eastAsia="Times New Roman" w:hAnsi="Helvetica sans-serif" w:cs="Times New Roman"/>
-          <w:color w:val="000000"/>
-          <w:kern w:val="0"/>
-          <w:sz w:val="24"/>
-          <w14:ligatures w14:val="none"/>
-        </w:rPr>
-        <w:t>Getting hosting for the website</w:t>
-      </w:r>
-      <w:r>
-        <w:rPr>
-          <w:rFonts w:ascii="Helvetica sans-serif" w:eastAsia="Times New Roman" w:hAnsi="Helvetica sans-serif" w:cs="Times New Roman"/>
-          <w:color w:val="000000"/>
-          <w:kern w:val="0"/>
-          <w:sz w:val="24"/>
-          <w14:ligatures w14:val="none"/>
-        </w:rPr>
-        <w:t xml:space="preserve"> on a database server to store users and advertisements info</w:t>
-      </w:r>
-    </w:p>
-    <w:p>
-      <w:pPr>
-        <w:spacing w:before="100" w:beforeAutospacing="1" w:after="100" w:afterAutospacing="1" w:line="240" w:lineRule="auto"/>
+      </w:pPr>
+      <w:r>
         <w:rPr>
           <w:rFonts w:ascii="Helvetica sans-serif" w:eastAsia="Times New Roman" w:hAnsi="Helvetica sans-serif" w:cs="Times New Roman"/>
           <w:b/>
@@ -3745,32 +4791,8 @@
           <w:szCs w:val="28"/>
           <w14:ligatures w14:val="none"/>
         </w:rPr>
-      </w:pPr>
-      <w:r>
-        <w:rPr>
-          <w:rFonts w:ascii="Helvetica sans-serif" w:eastAsia="Times New Roman" w:hAnsi="Helvetica sans-serif" w:cs="Times New Roman"/>
-          <w:b/>
-          <w:bCs/>
-          <w:color w:val="000000"/>
-          <w:kern w:val="0"/>
-          <w:sz w:val="28"/>
-          <w:szCs w:val="28"/>
-          <w14:ligatures w14:val="none"/>
-        </w:rPr>
-        <w:t>End user Devices</w:t>
-      </w:r>
-      <w:r>
-        <w:rPr>
-          <w:rFonts w:ascii="Helvetica sans-serif" w:eastAsia="Times New Roman" w:hAnsi="Helvetica sans-serif" w:cs="Times New Roman"/>
-          <w:b/>
-          <w:bCs/>
-          <w:color w:val="000000"/>
-          <w:kern w:val="0"/>
-          <w:sz w:val="28"/>
-          <w:szCs w:val="28"/>
-          <w14:ligatures w14:val="none"/>
-        </w:rPr>
-        <w:t>:</w:t>
+        <w:lastRenderedPageBreak/>
+        <w:t>End user Devices:</w:t>
       </w:r>
     </w:p>
     <w:p>
@@ -4127,7 +5149,6 @@
           <w:szCs w:val="30"/>
           <w14:ligatures w14:val="none"/>
         </w:rPr>
-        <w:lastRenderedPageBreak/>
         <w:t>Title:</w:t>
       </w:r>
     </w:p>
@@ -4171,6 +5192,119 @@
 <file path=word/numbering.xml><?xml version="1.0" encoding="utf-8"?>
 <w:numbering xmlns:wpc="http://schemas.microsoft.com/office/word/2010/wordprocessingCanvas" xmlns:cx="http://schemas.microsoft.com/office/drawing/2014/chartex" xmlns:cx1="http://schemas.microsoft.com/office/drawing/2015/9/8/chartex" xmlns:mc="http://schemas.openxmlformats.org/markup-compatibility/2006" xmlns:o="urn:schemas-microsoft-com:office:office" xmlns:r="http://schemas.openxmlformats.org/officeDocument/2006/relationships" xmlns:m="http://schemas.openxmlformats.org/officeDocument/2006/math" xmlns:v="urn:schemas-microsoft-com:vml" xmlns:wp14="http://schemas.microsoft.com/office/word/2010/wordprocessingDrawing" xmlns:wp="http://schemas.openxmlformats.org/drawingml/2006/wordprocessingDrawing" xmlns:w10="urn:schemas-microsoft-com:office:word" xmlns:w="http://schemas.openxmlformats.org/wordprocessingml/2006/main" xmlns:w14="http://schemas.microsoft.com/office/word/2010/wordml" xmlns:w15="http://schemas.microsoft.com/office/word/2012/wordml" xmlns:w16se="http://schemas.microsoft.com/office/word/2015/wordml/symex" xmlns:wpg="http://schemas.microsoft.com/office/word/2010/wordprocessingGroup" xmlns:wpi="http://schemas.microsoft.com/office/word/2010/wordprocessingInk" xmlns:wne="http://schemas.microsoft.com/office/word/2006/wordml" xmlns:wps="http://schemas.microsoft.com/office/word/2010/wordprocessingShape" mc:Ignorable="w14 w15 w16se wp14">
   <w:abstractNum w:abstractNumId="0" w15:restartNumberingAfterBreak="0">
+    <w:nsid w:val="03A74E32"/>
+    <w:multiLevelType w:val="hybridMultilevel"/>
+    <w:tmpl w:val="57DE6ACE"/>
+    <w:lvl w:ilvl="0" w:tplc="04090001">
+      <w:start w:val="1"/>
+      <w:numFmt w:val="bullet"/>
+      <w:lvlText w:val=""/>
+      <w:lvlJc w:val="left"/>
+      <w:pPr>
+        <w:ind w:left="720" w:hanging="360"/>
+      </w:pPr>
+      <w:rPr>
+        <w:rFonts w:ascii="Symbol" w:hAnsi="Symbol" w:hint="default"/>
+      </w:rPr>
+    </w:lvl>
+    <w:lvl w:ilvl="1" w:tplc="04090003" w:tentative="1">
+      <w:start w:val="1"/>
+      <w:numFmt w:val="bullet"/>
+      <w:lvlText w:val="o"/>
+      <w:lvlJc w:val="left"/>
+      <w:pPr>
+        <w:ind w:left="1440" w:hanging="360"/>
+      </w:pPr>
+      <w:rPr>
+        <w:rFonts w:ascii="Courier New" w:hAnsi="Courier New" w:cs="Courier New" w:hint="default"/>
+      </w:rPr>
+    </w:lvl>
+    <w:lvl w:ilvl="2" w:tplc="04090005" w:tentative="1">
+      <w:start w:val="1"/>
+      <w:numFmt w:val="bullet"/>
+      <w:lvlText w:val=""/>
+      <w:lvlJc w:val="left"/>
+      <w:pPr>
+        <w:ind w:left="2160" w:hanging="360"/>
+      </w:pPr>
+      <w:rPr>
+        <w:rFonts w:ascii="Wingdings" w:hAnsi="Wingdings" w:hint="default"/>
+      </w:rPr>
+    </w:lvl>
+    <w:lvl w:ilvl="3" w:tplc="04090001" w:tentative="1">
+      <w:start w:val="1"/>
+      <w:numFmt w:val="bullet"/>
+      <w:lvlText w:val=""/>
+      <w:lvlJc w:val="left"/>
+      <w:pPr>
+        <w:ind w:left="2880" w:hanging="360"/>
+      </w:pPr>
+      <w:rPr>
+        <w:rFonts w:ascii="Symbol" w:hAnsi="Symbol" w:hint="default"/>
+      </w:rPr>
+    </w:lvl>
+    <w:lvl w:ilvl="4" w:tplc="04090003" w:tentative="1">
+      <w:start w:val="1"/>
+      <w:numFmt w:val="bullet"/>
+      <w:lvlText w:val="o"/>
+      <w:lvlJc w:val="left"/>
+      <w:pPr>
+        <w:ind w:left="3600" w:hanging="360"/>
+      </w:pPr>
+      <w:rPr>
+        <w:rFonts w:ascii="Courier New" w:hAnsi="Courier New" w:cs="Courier New" w:hint="default"/>
+      </w:rPr>
+    </w:lvl>
+    <w:lvl w:ilvl="5" w:tplc="04090005" w:tentative="1">
+      <w:start w:val="1"/>
+      <w:numFmt w:val="bullet"/>
+      <w:lvlText w:val=""/>
+      <w:lvlJc w:val="left"/>
+      <w:pPr>
+        <w:ind w:left="4320" w:hanging="360"/>
+      </w:pPr>
+      <w:rPr>
+        <w:rFonts w:ascii="Wingdings" w:hAnsi="Wingdings" w:hint="default"/>
+      </w:rPr>
+    </w:lvl>
+    <w:lvl w:ilvl="6" w:tplc="04090001" w:tentative="1">
+      <w:start w:val="1"/>
+      <w:numFmt w:val="bullet"/>
+      <w:lvlText w:val=""/>
+      <w:lvlJc w:val="left"/>
+      <w:pPr>
+        <w:ind w:left="5040" w:hanging="360"/>
+      </w:pPr>
+      <w:rPr>
+        <w:rFonts w:ascii="Symbol" w:hAnsi="Symbol" w:hint="default"/>
+      </w:rPr>
+    </w:lvl>
+    <w:lvl w:ilvl="7" w:tplc="04090003" w:tentative="1">
+      <w:start w:val="1"/>
+      <w:numFmt w:val="bullet"/>
+      <w:lvlText w:val="o"/>
+      <w:lvlJc w:val="left"/>
+      <w:pPr>
+        <w:ind w:left="5760" w:hanging="360"/>
+      </w:pPr>
+      <w:rPr>
+        <w:rFonts w:ascii="Courier New" w:hAnsi="Courier New" w:cs="Courier New" w:hint="default"/>
+      </w:rPr>
+    </w:lvl>
+    <w:lvl w:ilvl="8" w:tplc="04090005" w:tentative="1">
+      <w:start w:val="1"/>
+      <w:numFmt w:val="bullet"/>
+      <w:lvlText w:val=""/>
+      <w:lvlJc w:val="left"/>
+      <w:pPr>
+        <w:ind w:left="6480" w:hanging="360"/>
+      </w:pPr>
+      <w:rPr>
+        <w:rFonts w:ascii="Wingdings" w:hAnsi="Wingdings" w:hint="default"/>
+      </w:rPr>
+    </w:lvl>
+  </w:abstractNum>
+  <w:abstractNum w:abstractNumId="1" w15:restartNumberingAfterBreak="0">
     <w:nsid w:val="0E823A63"/>
     <w:multiLevelType w:val="multilevel"/>
     <w:tmpl w:val="4C5830F2"/>
@@ -4283,7 +5417,233 @@
       </w:pPr>
     </w:lvl>
   </w:abstractNum>
-  <w:abstractNum w:abstractNumId="1" w15:restartNumberingAfterBreak="0">
+  <w:abstractNum w:abstractNumId="2" w15:restartNumberingAfterBreak="0">
+    <w:nsid w:val="16137E8A"/>
+    <w:multiLevelType w:val="multilevel"/>
+    <w:tmpl w:val="8D3CD374"/>
+    <w:lvl w:ilvl="0">
+      <w:start w:val="1"/>
+      <w:numFmt w:val="decimal"/>
+      <w:lvlText w:val="%1."/>
+      <w:lvlJc w:val="left"/>
+      <w:pPr>
+        <w:tabs>
+          <w:tab w:val="num" w:pos="720"/>
+        </w:tabs>
+        <w:ind w:left="720" w:hanging="360"/>
+      </w:pPr>
+    </w:lvl>
+    <w:lvl w:ilvl="1" w:tentative="1">
+      <w:start w:val="1"/>
+      <w:numFmt w:val="decimal"/>
+      <w:lvlText w:val="%2."/>
+      <w:lvlJc w:val="left"/>
+      <w:pPr>
+        <w:tabs>
+          <w:tab w:val="num" w:pos="1440"/>
+        </w:tabs>
+        <w:ind w:left="1440" w:hanging="360"/>
+      </w:pPr>
+    </w:lvl>
+    <w:lvl w:ilvl="2" w:tentative="1">
+      <w:start w:val="1"/>
+      <w:numFmt w:val="decimal"/>
+      <w:lvlText w:val="%3."/>
+      <w:lvlJc w:val="left"/>
+      <w:pPr>
+        <w:tabs>
+          <w:tab w:val="num" w:pos="2160"/>
+        </w:tabs>
+        <w:ind w:left="2160" w:hanging="360"/>
+      </w:pPr>
+    </w:lvl>
+    <w:lvl w:ilvl="3" w:tentative="1">
+      <w:start w:val="1"/>
+      <w:numFmt w:val="decimal"/>
+      <w:lvlText w:val="%4."/>
+      <w:lvlJc w:val="left"/>
+      <w:pPr>
+        <w:tabs>
+          <w:tab w:val="num" w:pos="2880"/>
+        </w:tabs>
+        <w:ind w:left="2880" w:hanging="360"/>
+      </w:pPr>
+    </w:lvl>
+    <w:lvl w:ilvl="4" w:tentative="1">
+      <w:start w:val="1"/>
+      <w:numFmt w:val="decimal"/>
+      <w:lvlText w:val="%5."/>
+      <w:lvlJc w:val="left"/>
+      <w:pPr>
+        <w:tabs>
+          <w:tab w:val="num" w:pos="3600"/>
+        </w:tabs>
+        <w:ind w:left="3600" w:hanging="360"/>
+      </w:pPr>
+    </w:lvl>
+    <w:lvl w:ilvl="5" w:tentative="1">
+      <w:start w:val="1"/>
+      <w:numFmt w:val="decimal"/>
+      <w:lvlText w:val="%6."/>
+      <w:lvlJc w:val="left"/>
+      <w:pPr>
+        <w:tabs>
+          <w:tab w:val="num" w:pos="4320"/>
+        </w:tabs>
+        <w:ind w:left="4320" w:hanging="360"/>
+      </w:pPr>
+    </w:lvl>
+    <w:lvl w:ilvl="6" w:tentative="1">
+      <w:start w:val="1"/>
+      <w:numFmt w:val="decimal"/>
+      <w:lvlText w:val="%7."/>
+      <w:lvlJc w:val="left"/>
+      <w:pPr>
+        <w:tabs>
+          <w:tab w:val="num" w:pos="5040"/>
+        </w:tabs>
+        <w:ind w:left="5040" w:hanging="360"/>
+      </w:pPr>
+    </w:lvl>
+    <w:lvl w:ilvl="7" w:tentative="1">
+      <w:start w:val="1"/>
+      <w:numFmt w:val="decimal"/>
+      <w:lvlText w:val="%8."/>
+      <w:lvlJc w:val="left"/>
+      <w:pPr>
+        <w:tabs>
+          <w:tab w:val="num" w:pos="5760"/>
+        </w:tabs>
+        <w:ind w:left="5760" w:hanging="360"/>
+      </w:pPr>
+    </w:lvl>
+    <w:lvl w:ilvl="8" w:tentative="1">
+      <w:start w:val="1"/>
+      <w:numFmt w:val="decimal"/>
+      <w:lvlText w:val="%9."/>
+      <w:lvlJc w:val="left"/>
+      <w:pPr>
+        <w:tabs>
+          <w:tab w:val="num" w:pos="6480"/>
+        </w:tabs>
+        <w:ind w:left="6480" w:hanging="360"/>
+      </w:pPr>
+    </w:lvl>
+  </w:abstractNum>
+  <w:abstractNum w:abstractNumId="3" w15:restartNumberingAfterBreak="0">
+    <w:nsid w:val="187730E0"/>
+    <w:multiLevelType w:val="hybridMultilevel"/>
+    <w:tmpl w:val="5FA2512C"/>
+    <w:lvl w:ilvl="0" w:tplc="04090001">
+      <w:start w:val="1"/>
+      <w:numFmt w:val="bullet"/>
+      <w:lvlText w:val=""/>
+      <w:lvlJc w:val="left"/>
+      <w:pPr>
+        <w:ind w:left="720" w:hanging="360"/>
+      </w:pPr>
+      <w:rPr>
+        <w:rFonts w:ascii="Symbol" w:hAnsi="Symbol" w:hint="default"/>
+      </w:rPr>
+    </w:lvl>
+    <w:lvl w:ilvl="1" w:tplc="04090003" w:tentative="1">
+      <w:start w:val="1"/>
+      <w:numFmt w:val="bullet"/>
+      <w:lvlText w:val="o"/>
+      <w:lvlJc w:val="left"/>
+      <w:pPr>
+        <w:ind w:left="1440" w:hanging="360"/>
+      </w:pPr>
+      <w:rPr>
+        <w:rFonts w:ascii="Courier New" w:hAnsi="Courier New" w:cs="Courier New" w:hint="default"/>
+      </w:rPr>
+    </w:lvl>
+    <w:lvl w:ilvl="2" w:tplc="04090005" w:tentative="1">
+      <w:start w:val="1"/>
+      <w:numFmt w:val="bullet"/>
+      <w:lvlText w:val=""/>
+      <w:lvlJc w:val="left"/>
+      <w:pPr>
+        <w:ind w:left="2160" w:hanging="360"/>
+      </w:pPr>
+      <w:rPr>
+        <w:rFonts w:ascii="Wingdings" w:hAnsi="Wingdings" w:hint="default"/>
+      </w:rPr>
+    </w:lvl>
+    <w:lvl w:ilvl="3" w:tplc="04090001" w:tentative="1">
+      <w:start w:val="1"/>
+      <w:numFmt w:val="bullet"/>
+      <w:lvlText w:val=""/>
+      <w:lvlJc w:val="left"/>
+      <w:pPr>
+        <w:ind w:left="2880" w:hanging="360"/>
+      </w:pPr>
+      <w:rPr>
+        <w:rFonts w:ascii="Symbol" w:hAnsi="Symbol" w:hint="default"/>
+      </w:rPr>
+    </w:lvl>
+    <w:lvl w:ilvl="4" w:tplc="04090003" w:tentative="1">
+      <w:start w:val="1"/>
+      <w:numFmt w:val="bullet"/>
+      <w:lvlText w:val="o"/>
+      <w:lvlJc w:val="left"/>
+      <w:pPr>
+        <w:ind w:left="3600" w:hanging="360"/>
+      </w:pPr>
+      <w:rPr>
+        <w:rFonts w:ascii="Courier New" w:hAnsi="Courier New" w:cs="Courier New" w:hint="default"/>
+      </w:rPr>
+    </w:lvl>
+    <w:lvl w:ilvl="5" w:tplc="04090005" w:tentative="1">
+      <w:start w:val="1"/>
+      <w:numFmt w:val="bullet"/>
+      <w:lvlText w:val=""/>
+      <w:lvlJc w:val="left"/>
+      <w:pPr>
+        <w:ind w:left="4320" w:hanging="360"/>
+      </w:pPr>
+      <w:rPr>
+        <w:rFonts w:ascii="Wingdings" w:hAnsi="Wingdings" w:hint="default"/>
+      </w:rPr>
+    </w:lvl>
+    <w:lvl w:ilvl="6" w:tplc="04090001" w:tentative="1">
+      <w:start w:val="1"/>
+      <w:numFmt w:val="bullet"/>
+      <w:lvlText w:val=""/>
+      <w:lvlJc w:val="left"/>
+      <w:pPr>
+        <w:ind w:left="5040" w:hanging="360"/>
+      </w:pPr>
+      <w:rPr>
+        <w:rFonts w:ascii="Symbol" w:hAnsi="Symbol" w:hint="default"/>
+      </w:rPr>
+    </w:lvl>
+    <w:lvl w:ilvl="7" w:tplc="04090003" w:tentative="1">
+      <w:start w:val="1"/>
+      <w:numFmt w:val="bullet"/>
+      <w:lvlText w:val="o"/>
+      <w:lvlJc w:val="left"/>
+      <w:pPr>
+        <w:ind w:left="5760" w:hanging="360"/>
+      </w:pPr>
+      <w:rPr>
+        <w:rFonts w:ascii="Courier New" w:hAnsi="Courier New" w:cs="Courier New" w:hint="default"/>
+      </w:rPr>
+    </w:lvl>
+    <w:lvl w:ilvl="8" w:tplc="04090005" w:tentative="1">
+      <w:start w:val="1"/>
+      <w:numFmt w:val="bullet"/>
+      <w:lvlText w:val=""/>
+      <w:lvlJc w:val="left"/>
+      <w:pPr>
+        <w:ind w:left="6480" w:hanging="360"/>
+      </w:pPr>
+      <w:rPr>
+        <w:rFonts w:ascii="Wingdings" w:hAnsi="Wingdings" w:hint="default"/>
+      </w:rPr>
+    </w:lvl>
+  </w:abstractNum>
+  <w:abstractNum w:abstractNumId="4" w15:restartNumberingAfterBreak="0">
     <w:nsid w:val="1BD20FE5"/>
     <w:multiLevelType w:val="multilevel"/>
     <w:tmpl w:val="DB062AE4"/>
@@ -4432,7 +5792,319 @@
       </w:rPr>
     </w:lvl>
   </w:abstractNum>
-  <w:abstractNum w:abstractNumId="2" w15:restartNumberingAfterBreak="0">
+  <w:abstractNum w:abstractNumId="5" w15:restartNumberingAfterBreak="0">
+    <w:nsid w:val="217E072B"/>
+    <w:multiLevelType w:val="hybridMultilevel"/>
+    <w:tmpl w:val="423EC28E"/>
+    <w:lvl w:ilvl="0" w:tplc="04090001">
+      <w:start w:val="1"/>
+      <w:numFmt w:val="bullet"/>
+      <w:lvlText w:val=""/>
+      <w:lvlJc w:val="left"/>
+      <w:pPr>
+        <w:ind w:left="800" w:hanging="360"/>
+      </w:pPr>
+      <w:rPr>
+        <w:rFonts w:ascii="Symbol" w:hAnsi="Symbol" w:hint="default"/>
+      </w:rPr>
+    </w:lvl>
+    <w:lvl w:ilvl="1" w:tplc="04090003" w:tentative="1">
+      <w:start w:val="1"/>
+      <w:numFmt w:val="bullet"/>
+      <w:lvlText w:val="o"/>
+      <w:lvlJc w:val="left"/>
+      <w:pPr>
+        <w:ind w:left="1520" w:hanging="360"/>
+      </w:pPr>
+      <w:rPr>
+        <w:rFonts w:ascii="Courier New" w:hAnsi="Courier New" w:cs="Courier New" w:hint="default"/>
+      </w:rPr>
+    </w:lvl>
+    <w:lvl w:ilvl="2" w:tplc="04090005" w:tentative="1">
+      <w:start w:val="1"/>
+      <w:numFmt w:val="bullet"/>
+      <w:lvlText w:val=""/>
+      <w:lvlJc w:val="left"/>
+      <w:pPr>
+        <w:ind w:left="2240" w:hanging="360"/>
+      </w:pPr>
+      <w:rPr>
+        <w:rFonts w:ascii="Wingdings" w:hAnsi="Wingdings" w:hint="default"/>
+      </w:rPr>
+    </w:lvl>
+    <w:lvl w:ilvl="3" w:tplc="04090001" w:tentative="1">
+      <w:start w:val="1"/>
+      <w:numFmt w:val="bullet"/>
+      <w:lvlText w:val=""/>
+      <w:lvlJc w:val="left"/>
+      <w:pPr>
+        <w:ind w:left="2960" w:hanging="360"/>
+      </w:pPr>
+      <w:rPr>
+        <w:rFonts w:ascii="Symbol" w:hAnsi="Symbol" w:hint="default"/>
+      </w:rPr>
+    </w:lvl>
+    <w:lvl w:ilvl="4" w:tplc="04090003" w:tentative="1">
+      <w:start w:val="1"/>
+      <w:numFmt w:val="bullet"/>
+      <w:lvlText w:val="o"/>
+      <w:lvlJc w:val="left"/>
+      <w:pPr>
+        <w:ind w:left="3680" w:hanging="360"/>
+      </w:pPr>
+      <w:rPr>
+        <w:rFonts w:ascii="Courier New" w:hAnsi="Courier New" w:cs="Courier New" w:hint="default"/>
+      </w:rPr>
+    </w:lvl>
+    <w:lvl w:ilvl="5" w:tplc="04090005" w:tentative="1">
+      <w:start w:val="1"/>
+      <w:numFmt w:val="bullet"/>
+      <w:lvlText w:val=""/>
+      <w:lvlJc w:val="left"/>
+      <w:pPr>
+        <w:ind w:left="4400" w:hanging="360"/>
+      </w:pPr>
+      <w:rPr>
+        <w:rFonts w:ascii="Wingdings" w:hAnsi="Wingdings" w:hint="default"/>
+      </w:rPr>
+    </w:lvl>
+    <w:lvl w:ilvl="6" w:tplc="04090001" w:tentative="1">
+      <w:start w:val="1"/>
+      <w:numFmt w:val="bullet"/>
+      <w:lvlText w:val=""/>
+      <w:lvlJc w:val="left"/>
+      <w:pPr>
+        <w:ind w:left="5120" w:hanging="360"/>
+      </w:pPr>
+      <w:rPr>
+        <w:rFonts w:ascii="Symbol" w:hAnsi="Symbol" w:hint="default"/>
+      </w:rPr>
+    </w:lvl>
+    <w:lvl w:ilvl="7" w:tplc="04090003" w:tentative="1">
+      <w:start w:val="1"/>
+      <w:numFmt w:val="bullet"/>
+      <w:lvlText w:val="o"/>
+      <w:lvlJc w:val="left"/>
+      <w:pPr>
+        <w:ind w:left="5840" w:hanging="360"/>
+      </w:pPr>
+      <w:rPr>
+        <w:rFonts w:ascii="Courier New" w:hAnsi="Courier New" w:cs="Courier New" w:hint="default"/>
+      </w:rPr>
+    </w:lvl>
+    <w:lvl w:ilvl="8" w:tplc="04090005" w:tentative="1">
+      <w:start w:val="1"/>
+      <w:numFmt w:val="bullet"/>
+      <w:lvlText w:val=""/>
+      <w:lvlJc w:val="left"/>
+      <w:pPr>
+        <w:ind w:left="6560" w:hanging="360"/>
+      </w:pPr>
+      <w:rPr>
+        <w:rFonts w:ascii="Wingdings" w:hAnsi="Wingdings" w:hint="default"/>
+      </w:rPr>
+    </w:lvl>
+  </w:abstractNum>
+  <w:abstractNum w:abstractNumId="6" w15:restartNumberingAfterBreak="0">
+    <w:nsid w:val="2A1E0B7A"/>
+    <w:multiLevelType w:val="hybridMultilevel"/>
+    <w:tmpl w:val="0024D226"/>
+    <w:lvl w:ilvl="0" w:tplc="0409000F">
+      <w:start w:val="1"/>
+      <w:numFmt w:val="decimal"/>
+      <w:lvlText w:val="%1."/>
+      <w:lvlJc w:val="left"/>
+      <w:pPr>
+        <w:ind w:left="1440" w:hanging="360"/>
+      </w:pPr>
+    </w:lvl>
+    <w:lvl w:ilvl="1" w:tplc="04090019" w:tentative="1">
+      <w:start w:val="1"/>
+      <w:numFmt w:val="lowerLetter"/>
+      <w:lvlText w:val="%2."/>
+      <w:lvlJc w:val="left"/>
+      <w:pPr>
+        <w:ind w:left="2160" w:hanging="360"/>
+      </w:pPr>
+    </w:lvl>
+    <w:lvl w:ilvl="2" w:tplc="0409001B" w:tentative="1">
+      <w:start w:val="1"/>
+      <w:numFmt w:val="lowerRoman"/>
+      <w:lvlText w:val="%3."/>
+      <w:lvlJc w:val="right"/>
+      <w:pPr>
+        <w:ind w:left="2880" w:hanging="180"/>
+      </w:pPr>
+    </w:lvl>
+    <w:lvl w:ilvl="3" w:tplc="0409000F" w:tentative="1">
+      <w:start w:val="1"/>
+      <w:numFmt w:val="decimal"/>
+      <w:lvlText w:val="%4."/>
+      <w:lvlJc w:val="left"/>
+      <w:pPr>
+        <w:ind w:left="3600" w:hanging="360"/>
+      </w:pPr>
+    </w:lvl>
+    <w:lvl w:ilvl="4" w:tplc="04090019" w:tentative="1">
+      <w:start w:val="1"/>
+      <w:numFmt w:val="lowerLetter"/>
+      <w:lvlText w:val="%5."/>
+      <w:lvlJc w:val="left"/>
+      <w:pPr>
+        <w:ind w:left="4320" w:hanging="360"/>
+      </w:pPr>
+    </w:lvl>
+    <w:lvl w:ilvl="5" w:tplc="0409001B" w:tentative="1">
+      <w:start w:val="1"/>
+      <w:numFmt w:val="lowerRoman"/>
+      <w:lvlText w:val="%6."/>
+      <w:lvlJc w:val="right"/>
+      <w:pPr>
+        <w:ind w:left="5040" w:hanging="180"/>
+      </w:pPr>
+    </w:lvl>
+    <w:lvl w:ilvl="6" w:tplc="0409000F" w:tentative="1">
+      <w:start w:val="1"/>
+      <w:numFmt w:val="decimal"/>
+      <w:lvlText w:val="%7."/>
+      <w:lvlJc w:val="left"/>
+      <w:pPr>
+        <w:ind w:left="5760" w:hanging="360"/>
+      </w:pPr>
+    </w:lvl>
+    <w:lvl w:ilvl="7" w:tplc="04090019" w:tentative="1">
+      <w:start w:val="1"/>
+      <w:numFmt w:val="lowerLetter"/>
+      <w:lvlText w:val="%8."/>
+      <w:lvlJc w:val="left"/>
+      <w:pPr>
+        <w:ind w:left="6480" w:hanging="360"/>
+      </w:pPr>
+    </w:lvl>
+    <w:lvl w:ilvl="8" w:tplc="0409001B" w:tentative="1">
+      <w:start w:val="1"/>
+      <w:numFmt w:val="lowerRoman"/>
+      <w:lvlText w:val="%9."/>
+      <w:lvlJc w:val="right"/>
+      <w:pPr>
+        <w:ind w:left="7200" w:hanging="180"/>
+      </w:pPr>
+    </w:lvl>
+  </w:abstractNum>
+  <w:abstractNum w:abstractNumId="7" w15:restartNumberingAfterBreak="0">
+    <w:nsid w:val="2BA22703"/>
+    <w:multiLevelType w:val="hybridMultilevel"/>
+    <w:tmpl w:val="CBF03226"/>
+    <w:lvl w:ilvl="0" w:tplc="04090001">
+      <w:start w:val="1"/>
+      <w:numFmt w:val="bullet"/>
+      <w:lvlText w:val=""/>
+      <w:lvlJc w:val="left"/>
+      <w:pPr>
+        <w:ind w:left="1440" w:hanging="360"/>
+      </w:pPr>
+      <w:rPr>
+        <w:rFonts w:ascii="Symbol" w:hAnsi="Symbol" w:hint="default"/>
+      </w:rPr>
+    </w:lvl>
+    <w:lvl w:ilvl="1" w:tplc="04090003" w:tentative="1">
+      <w:start w:val="1"/>
+      <w:numFmt w:val="bullet"/>
+      <w:lvlText w:val="o"/>
+      <w:lvlJc w:val="left"/>
+      <w:pPr>
+        <w:ind w:left="2160" w:hanging="360"/>
+      </w:pPr>
+      <w:rPr>
+        <w:rFonts w:ascii="Courier New" w:hAnsi="Courier New" w:cs="Courier New" w:hint="default"/>
+      </w:rPr>
+    </w:lvl>
+    <w:lvl w:ilvl="2" w:tplc="04090005" w:tentative="1">
+      <w:start w:val="1"/>
+      <w:numFmt w:val="bullet"/>
+      <w:lvlText w:val=""/>
+      <w:lvlJc w:val="left"/>
+      <w:pPr>
+        <w:ind w:left="2880" w:hanging="360"/>
+      </w:pPr>
+      <w:rPr>
+        <w:rFonts w:ascii="Wingdings" w:hAnsi="Wingdings" w:hint="default"/>
+      </w:rPr>
+    </w:lvl>
+    <w:lvl w:ilvl="3" w:tplc="04090001" w:tentative="1">
+      <w:start w:val="1"/>
+      <w:numFmt w:val="bullet"/>
+      <w:lvlText w:val=""/>
+      <w:lvlJc w:val="left"/>
+      <w:pPr>
+        <w:ind w:left="3600" w:hanging="360"/>
+      </w:pPr>
+      <w:rPr>
+        <w:rFonts w:ascii="Symbol" w:hAnsi="Symbol" w:hint="default"/>
+      </w:rPr>
+    </w:lvl>
+    <w:lvl w:ilvl="4" w:tplc="04090003" w:tentative="1">
+      <w:start w:val="1"/>
+      <w:numFmt w:val="bullet"/>
+      <w:lvlText w:val="o"/>
+      <w:lvlJc w:val="left"/>
+      <w:pPr>
+        <w:ind w:left="4320" w:hanging="360"/>
+      </w:pPr>
+      <w:rPr>
+        <w:rFonts w:ascii="Courier New" w:hAnsi="Courier New" w:cs="Courier New" w:hint="default"/>
+      </w:rPr>
+    </w:lvl>
+    <w:lvl w:ilvl="5" w:tplc="04090005" w:tentative="1">
+      <w:start w:val="1"/>
+      <w:numFmt w:val="bullet"/>
+      <w:lvlText w:val=""/>
+      <w:lvlJc w:val="left"/>
+      <w:pPr>
+        <w:ind w:left="5040" w:hanging="360"/>
+      </w:pPr>
+      <w:rPr>
+        <w:rFonts w:ascii="Wingdings" w:hAnsi="Wingdings" w:hint="default"/>
+      </w:rPr>
+    </w:lvl>
+    <w:lvl w:ilvl="6" w:tplc="04090001" w:tentative="1">
+      <w:start w:val="1"/>
+      <w:numFmt w:val="bullet"/>
+      <w:lvlText w:val=""/>
+      <w:lvlJc w:val="left"/>
+      <w:pPr>
+        <w:ind w:left="5760" w:hanging="360"/>
+      </w:pPr>
+      <w:rPr>
+        <w:rFonts w:ascii="Symbol" w:hAnsi="Symbol" w:hint="default"/>
+      </w:rPr>
+    </w:lvl>
+    <w:lvl w:ilvl="7" w:tplc="04090003" w:tentative="1">
+      <w:start w:val="1"/>
+      <w:numFmt w:val="bullet"/>
+      <w:lvlText w:val="o"/>
+      <w:lvlJc w:val="left"/>
+      <w:pPr>
+        <w:ind w:left="6480" w:hanging="360"/>
+      </w:pPr>
+      <w:rPr>
+        <w:rFonts w:ascii="Courier New" w:hAnsi="Courier New" w:cs="Courier New" w:hint="default"/>
+      </w:rPr>
+    </w:lvl>
+    <w:lvl w:ilvl="8" w:tplc="04090005" w:tentative="1">
+      <w:start w:val="1"/>
+      <w:numFmt w:val="bullet"/>
+      <w:lvlText w:val=""/>
+      <w:lvlJc w:val="left"/>
+      <w:pPr>
+        <w:ind w:left="7200" w:hanging="360"/>
+      </w:pPr>
+      <w:rPr>
+        <w:rFonts w:ascii="Wingdings" w:hAnsi="Wingdings" w:hint="default"/>
+      </w:rPr>
+    </w:lvl>
+  </w:abstractNum>
+  <w:abstractNum w:abstractNumId="8" w15:restartNumberingAfterBreak="0">
     <w:nsid w:val="2F6B4AF2"/>
     <w:multiLevelType w:val="multilevel"/>
     <w:tmpl w:val="B3CE6BA2"/>
@@ -4581,7 +6253,323 @@
       </w:rPr>
     </w:lvl>
   </w:abstractNum>
-  <w:abstractNum w:abstractNumId="3" w15:restartNumberingAfterBreak="0">
+  <w:abstractNum w:abstractNumId="9" w15:restartNumberingAfterBreak="0">
+    <w:nsid w:val="379F1B03"/>
+    <w:multiLevelType w:val="hybridMultilevel"/>
+    <w:tmpl w:val="15D263EC"/>
+    <w:lvl w:ilvl="0" w:tplc="04090001">
+      <w:start w:val="1"/>
+      <w:numFmt w:val="bullet"/>
+      <w:lvlText w:val=""/>
+      <w:lvlJc w:val="left"/>
+      <w:pPr>
+        <w:ind w:left="720" w:hanging="360"/>
+      </w:pPr>
+      <w:rPr>
+        <w:rFonts w:ascii="Symbol" w:hAnsi="Symbol" w:hint="default"/>
+      </w:rPr>
+    </w:lvl>
+    <w:lvl w:ilvl="1" w:tplc="04090003" w:tentative="1">
+      <w:start w:val="1"/>
+      <w:numFmt w:val="bullet"/>
+      <w:lvlText w:val="o"/>
+      <w:lvlJc w:val="left"/>
+      <w:pPr>
+        <w:ind w:left="1440" w:hanging="360"/>
+      </w:pPr>
+      <w:rPr>
+        <w:rFonts w:ascii="Courier New" w:hAnsi="Courier New" w:cs="Courier New" w:hint="default"/>
+      </w:rPr>
+    </w:lvl>
+    <w:lvl w:ilvl="2" w:tplc="04090005" w:tentative="1">
+      <w:start w:val="1"/>
+      <w:numFmt w:val="bullet"/>
+      <w:lvlText w:val=""/>
+      <w:lvlJc w:val="left"/>
+      <w:pPr>
+        <w:ind w:left="2160" w:hanging="360"/>
+      </w:pPr>
+      <w:rPr>
+        <w:rFonts w:ascii="Wingdings" w:hAnsi="Wingdings" w:hint="default"/>
+      </w:rPr>
+    </w:lvl>
+    <w:lvl w:ilvl="3" w:tplc="04090001" w:tentative="1">
+      <w:start w:val="1"/>
+      <w:numFmt w:val="bullet"/>
+      <w:lvlText w:val=""/>
+      <w:lvlJc w:val="left"/>
+      <w:pPr>
+        <w:ind w:left="2880" w:hanging="360"/>
+      </w:pPr>
+      <w:rPr>
+        <w:rFonts w:ascii="Symbol" w:hAnsi="Symbol" w:hint="default"/>
+      </w:rPr>
+    </w:lvl>
+    <w:lvl w:ilvl="4" w:tplc="04090003" w:tentative="1">
+      <w:start w:val="1"/>
+      <w:numFmt w:val="bullet"/>
+      <w:lvlText w:val="o"/>
+      <w:lvlJc w:val="left"/>
+      <w:pPr>
+        <w:ind w:left="3600" w:hanging="360"/>
+      </w:pPr>
+      <w:rPr>
+        <w:rFonts w:ascii="Courier New" w:hAnsi="Courier New" w:cs="Courier New" w:hint="default"/>
+      </w:rPr>
+    </w:lvl>
+    <w:lvl w:ilvl="5" w:tplc="04090005" w:tentative="1">
+      <w:start w:val="1"/>
+      <w:numFmt w:val="bullet"/>
+      <w:lvlText w:val=""/>
+      <w:lvlJc w:val="left"/>
+      <w:pPr>
+        <w:ind w:left="4320" w:hanging="360"/>
+      </w:pPr>
+      <w:rPr>
+        <w:rFonts w:ascii="Wingdings" w:hAnsi="Wingdings" w:hint="default"/>
+      </w:rPr>
+    </w:lvl>
+    <w:lvl w:ilvl="6" w:tplc="04090001" w:tentative="1">
+      <w:start w:val="1"/>
+      <w:numFmt w:val="bullet"/>
+      <w:lvlText w:val=""/>
+      <w:lvlJc w:val="left"/>
+      <w:pPr>
+        <w:ind w:left="5040" w:hanging="360"/>
+      </w:pPr>
+      <w:rPr>
+        <w:rFonts w:ascii="Symbol" w:hAnsi="Symbol" w:hint="default"/>
+      </w:rPr>
+    </w:lvl>
+    <w:lvl w:ilvl="7" w:tplc="04090003" w:tentative="1">
+      <w:start w:val="1"/>
+      <w:numFmt w:val="bullet"/>
+      <w:lvlText w:val="o"/>
+      <w:lvlJc w:val="left"/>
+      <w:pPr>
+        <w:ind w:left="5760" w:hanging="360"/>
+      </w:pPr>
+      <w:rPr>
+        <w:rFonts w:ascii="Courier New" w:hAnsi="Courier New" w:cs="Courier New" w:hint="default"/>
+      </w:rPr>
+    </w:lvl>
+    <w:lvl w:ilvl="8" w:tplc="04090005" w:tentative="1">
+      <w:start w:val="1"/>
+      <w:numFmt w:val="bullet"/>
+      <w:lvlText w:val=""/>
+      <w:lvlJc w:val="left"/>
+      <w:pPr>
+        <w:ind w:left="6480" w:hanging="360"/>
+      </w:pPr>
+      <w:rPr>
+        <w:rFonts w:ascii="Wingdings" w:hAnsi="Wingdings" w:hint="default"/>
+      </w:rPr>
+    </w:lvl>
+  </w:abstractNum>
+  <w:abstractNum w:abstractNumId="10" w15:restartNumberingAfterBreak="0">
+    <w:nsid w:val="4997680C"/>
+    <w:multiLevelType w:val="hybridMultilevel"/>
+    <w:tmpl w:val="45705DF6"/>
+    <w:lvl w:ilvl="0" w:tplc="1F4AA70A">
+      <w:start w:val="1"/>
+      <w:numFmt w:val="decimal"/>
+      <w:lvlText w:val="%1."/>
+      <w:lvlJc w:val="left"/>
+      <w:pPr>
+        <w:ind w:left="720" w:hanging="360"/>
+      </w:pPr>
+      <w:rPr>
+        <w:sz w:val="24"/>
+        <w:szCs w:val="24"/>
+      </w:rPr>
+    </w:lvl>
+    <w:lvl w:ilvl="1" w:tplc="04090019" w:tentative="1">
+      <w:start w:val="1"/>
+      <w:numFmt w:val="lowerLetter"/>
+      <w:lvlText w:val="%2."/>
+      <w:lvlJc w:val="left"/>
+      <w:pPr>
+        <w:ind w:left="1440" w:hanging="360"/>
+      </w:pPr>
+    </w:lvl>
+    <w:lvl w:ilvl="2" w:tplc="0409001B" w:tentative="1">
+      <w:start w:val="1"/>
+      <w:numFmt w:val="lowerRoman"/>
+      <w:lvlText w:val="%3."/>
+      <w:lvlJc w:val="right"/>
+      <w:pPr>
+        <w:ind w:left="2160" w:hanging="180"/>
+      </w:pPr>
+    </w:lvl>
+    <w:lvl w:ilvl="3" w:tplc="0409000F" w:tentative="1">
+      <w:start w:val="1"/>
+      <w:numFmt w:val="decimal"/>
+      <w:lvlText w:val="%4."/>
+      <w:lvlJc w:val="left"/>
+      <w:pPr>
+        <w:ind w:left="2880" w:hanging="360"/>
+      </w:pPr>
+    </w:lvl>
+    <w:lvl w:ilvl="4" w:tplc="04090019" w:tentative="1">
+      <w:start w:val="1"/>
+      <w:numFmt w:val="lowerLetter"/>
+      <w:lvlText w:val="%5."/>
+      <w:lvlJc w:val="left"/>
+      <w:pPr>
+        <w:ind w:left="3600" w:hanging="360"/>
+      </w:pPr>
+    </w:lvl>
+    <w:lvl w:ilvl="5" w:tplc="0409001B" w:tentative="1">
+      <w:start w:val="1"/>
+      <w:numFmt w:val="lowerRoman"/>
+      <w:lvlText w:val="%6."/>
+      <w:lvlJc w:val="right"/>
+      <w:pPr>
+        <w:ind w:left="4320" w:hanging="180"/>
+      </w:pPr>
+    </w:lvl>
+    <w:lvl w:ilvl="6" w:tplc="0409000F" w:tentative="1">
+      <w:start w:val="1"/>
+      <w:numFmt w:val="decimal"/>
+      <w:lvlText w:val="%7."/>
+      <w:lvlJc w:val="left"/>
+      <w:pPr>
+        <w:ind w:left="5040" w:hanging="360"/>
+      </w:pPr>
+    </w:lvl>
+    <w:lvl w:ilvl="7" w:tplc="04090019" w:tentative="1">
+      <w:start w:val="1"/>
+      <w:numFmt w:val="lowerLetter"/>
+      <w:lvlText w:val="%8."/>
+      <w:lvlJc w:val="left"/>
+      <w:pPr>
+        <w:ind w:left="5760" w:hanging="360"/>
+      </w:pPr>
+    </w:lvl>
+    <w:lvl w:ilvl="8" w:tplc="0409001B" w:tentative="1">
+      <w:start w:val="1"/>
+      <w:numFmt w:val="lowerRoman"/>
+      <w:lvlText w:val="%9."/>
+      <w:lvlJc w:val="right"/>
+      <w:pPr>
+        <w:ind w:left="6480" w:hanging="180"/>
+      </w:pPr>
+    </w:lvl>
+  </w:abstractNum>
+  <w:abstractNum w:abstractNumId="11" w15:restartNumberingAfterBreak="0">
+    <w:nsid w:val="50DC4DAC"/>
+    <w:multiLevelType w:val="hybridMultilevel"/>
+    <w:tmpl w:val="F91C4E9C"/>
+    <w:lvl w:ilvl="0" w:tplc="04090001">
+      <w:start w:val="1"/>
+      <w:numFmt w:val="bullet"/>
+      <w:lvlText w:val=""/>
+      <w:lvlJc w:val="left"/>
+      <w:pPr>
+        <w:ind w:left="720" w:hanging="360"/>
+      </w:pPr>
+      <w:rPr>
+        <w:rFonts w:ascii="Symbol" w:hAnsi="Symbol" w:hint="default"/>
+      </w:rPr>
+    </w:lvl>
+    <w:lvl w:ilvl="1" w:tplc="04090003" w:tentative="1">
+      <w:start w:val="1"/>
+      <w:numFmt w:val="bullet"/>
+      <w:lvlText w:val="o"/>
+      <w:lvlJc w:val="left"/>
+      <w:pPr>
+        <w:ind w:left="1440" w:hanging="360"/>
+      </w:pPr>
+      <w:rPr>
+        <w:rFonts w:ascii="Courier New" w:hAnsi="Courier New" w:cs="Courier New" w:hint="default"/>
+      </w:rPr>
+    </w:lvl>
+    <w:lvl w:ilvl="2" w:tplc="04090005" w:tentative="1">
+      <w:start w:val="1"/>
+      <w:numFmt w:val="bullet"/>
+      <w:lvlText w:val=""/>
+      <w:lvlJc w:val="left"/>
+      <w:pPr>
+        <w:ind w:left="2160" w:hanging="360"/>
+      </w:pPr>
+      <w:rPr>
+        <w:rFonts w:ascii="Wingdings" w:hAnsi="Wingdings" w:hint="default"/>
+      </w:rPr>
+    </w:lvl>
+    <w:lvl w:ilvl="3" w:tplc="04090001" w:tentative="1">
+      <w:start w:val="1"/>
+      <w:numFmt w:val="bullet"/>
+      <w:lvlText w:val=""/>
+      <w:lvlJc w:val="left"/>
+      <w:pPr>
+        <w:ind w:left="2880" w:hanging="360"/>
+      </w:pPr>
+      <w:rPr>
+        <w:rFonts w:ascii="Symbol" w:hAnsi="Symbol" w:hint="default"/>
+      </w:rPr>
+    </w:lvl>
+    <w:lvl w:ilvl="4" w:tplc="04090003" w:tentative="1">
+      <w:start w:val="1"/>
+      <w:numFmt w:val="bullet"/>
+      <w:lvlText w:val="o"/>
+      <w:lvlJc w:val="left"/>
+      <w:pPr>
+        <w:ind w:left="3600" w:hanging="360"/>
+      </w:pPr>
+      <w:rPr>
+        <w:rFonts w:ascii="Courier New" w:hAnsi="Courier New" w:cs="Courier New" w:hint="default"/>
+      </w:rPr>
+    </w:lvl>
+    <w:lvl w:ilvl="5" w:tplc="04090005" w:tentative="1">
+      <w:start w:val="1"/>
+      <w:numFmt w:val="bullet"/>
+      <w:lvlText w:val=""/>
+      <w:lvlJc w:val="left"/>
+      <w:pPr>
+        <w:ind w:left="4320" w:hanging="360"/>
+      </w:pPr>
+      <w:rPr>
+        <w:rFonts w:ascii="Wingdings" w:hAnsi="Wingdings" w:hint="default"/>
+      </w:rPr>
+    </w:lvl>
+    <w:lvl w:ilvl="6" w:tplc="04090001" w:tentative="1">
+      <w:start w:val="1"/>
+      <w:numFmt w:val="bullet"/>
+      <w:lvlText w:val=""/>
+      <w:lvlJc w:val="left"/>
+      <w:pPr>
+        <w:ind w:left="5040" w:hanging="360"/>
+      </w:pPr>
+      <w:rPr>
+        <w:rFonts w:ascii="Symbol" w:hAnsi="Symbol" w:hint="default"/>
+      </w:rPr>
+    </w:lvl>
+    <w:lvl w:ilvl="7" w:tplc="04090003" w:tentative="1">
+      <w:start w:val="1"/>
+      <w:numFmt w:val="bullet"/>
+      <w:lvlText w:val="o"/>
+      <w:lvlJc w:val="left"/>
+      <w:pPr>
+        <w:ind w:left="5760" w:hanging="360"/>
+      </w:pPr>
+      <w:rPr>
+        <w:rFonts w:ascii="Courier New" w:hAnsi="Courier New" w:cs="Courier New" w:hint="default"/>
+      </w:rPr>
+    </w:lvl>
+    <w:lvl w:ilvl="8" w:tplc="04090005" w:tentative="1">
+      <w:start w:val="1"/>
+      <w:numFmt w:val="bullet"/>
+      <w:lvlText w:val=""/>
+      <w:lvlJc w:val="left"/>
+      <w:pPr>
+        <w:ind w:left="6480" w:hanging="360"/>
+      </w:pPr>
+      <w:rPr>
+        <w:rFonts w:ascii="Wingdings" w:hAnsi="Wingdings" w:hint="default"/>
+      </w:rPr>
+    </w:lvl>
+  </w:abstractNum>
+  <w:abstractNum w:abstractNumId="12" w15:restartNumberingAfterBreak="0">
     <w:nsid w:val="54DE1418"/>
     <w:multiLevelType w:val="multilevel"/>
     <w:tmpl w:val="263E5A3A"/>
@@ -4694,17 +6682,276 @@
       </w:pPr>
     </w:lvl>
   </w:abstractNum>
+  <w:abstractNum w:abstractNumId="13" w15:restartNumberingAfterBreak="0">
+    <w:nsid w:val="6E865513"/>
+    <w:multiLevelType w:val="hybridMultilevel"/>
+    <w:tmpl w:val="03DA45D4"/>
+    <w:lvl w:ilvl="0" w:tplc="04090001">
+      <w:start w:val="1"/>
+      <w:numFmt w:val="bullet"/>
+      <w:lvlText w:val=""/>
+      <w:lvlJc w:val="left"/>
+      <w:pPr>
+        <w:ind w:left="720" w:hanging="360"/>
+      </w:pPr>
+      <w:rPr>
+        <w:rFonts w:ascii="Symbol" w:hAnsi="Symbol" w:hint="default"/>
+      </w:rPr>
+    </w:lvl>
+    <w:lvl w:ilvl="1" w:tplc="04090003" w:tentative="1">
+      <w:start w:val="1"/>
+      <w:numFmt w:val="bullet"/>
+      <w:lvlText w:val="o"/>
+      <w:lvlJc w:val="left"/>
+      <w:pPr>
+        <w:ind w:left="1440" w:hanging="360"/>
+      </w:pPr>
+      <w:rPr>
+        <w:rFonts w:ascii="Courier New" w:hAnsi="Courier New" w:cs="Courier New" w:hint="default"/>
+      </w:rPr>
+    </w:lvl>
+    <w:lvl w:ilvl="2" w:tplc="04090005" w:tentative="1">
+      <w:start w:val="1"/>
+      <w:numFmt w:val="bullet"/>
+      <w:lvlText w:val=""/>
+      <w:lvlJc w:val="left"/>
+      <w:pPr>
+        <w:ind w:left="2160" w:hanging="360"/>
+      </w:pPr>
+      <w:rPr>
+        <w:rFonts w:ascii="Wingdings" w:hAnsi="Wingdings" w:hint="default"/>
+      </w:rPr>
+    </w:lvl>
+    <w:lvl w:ilvl="3" w:tplc="04090001" w:tentative="1">
+      <w:start w:val="1"/>
+      <w:numFmt w:val="bullet"/>
+      <w:lvlText w:val=""/>
+      <w:lvlJc w:val="left"/>
+      <w:pPr>
+        <w:ind w:left="2880" w:hanging="360"/>
+      </w:pPr>
+      <w:rPr>
+        <w:rFonts w:ascii="Symbol" w:hAnsi="Symbol" w:hint="default"/>
+      </w:rPr>
+    </w:lvl>
+    <w:lvl w:ilvl="4" w:tplc="04090003" w:tentative="1">
+      <w:start w:val="1"/>
+      <w:numFmt w:val="bullet"/>
+      <w:lvlText w:val="o"/>
+      <w:lvlJc w:val="left"/>
+      <w:pPr>
+        <w:ind w:left="3600" w:hanging="360"/>
+      </w:pPr>
+      <w:rPr>
+        <w:rFonts w:ascii="Courier New" w:hAnsi="Courier New" w:cs="Courier New" w:hint="default"/>
+      </w:rPr>
+    </w:lvl>
+    <w:lvl w:ilvl="5" w:tplc="04090005" w:tentative="1">
+      <w:start w:val="1"/>
+      <w:numFmt w:val="bullet"/>
+      <w:lvlText w:val=""/>
+      <w:lvlJc w:val="left"/>
+      <w:pPr>
+        <w:ind w:left="4320" w:hanging="360"/>
+      </w:pPr>
+      <w:rPr>
+        <w:rFonts w:ascii="Wingdings" w:hAnsi="Wingdings" w:hint="default"/>
+      </w:rPr>
+    </w:lvl>
+    <w:lvl w:ilvl="6" w:tplc="04090001" w:tentative="1">
+      <w:start w:val="1"/>
+      <w:numFmt w:val="bullet"/>
+      <w:lvlText w:val=""/>
+      <w:lvlJc w:val="left"/>
+      <w:pPr>
+        <w:ind w:left="5040" w:hanging="360"/>
+      </w:pPr>
+      <w:rPr>
+        <w:rFonts w:ascii="Symbol" w:hAnsi="Symbol" w:hint="default"/>
+      </w:rPr>
+    </w:lvl>
+    <w:lvl w:ilvl="7" w:tplc="04090003" w:tentative="1">
+      <w:start w:val="1"/>
+      <w:numFmt w:val="bullet"/>
+      <w:lvlText w:val="o"/>
+      <w:lvlJc w:val="left"/>
+      <w:pPr>
+        <w:ind w:left="5760" w:hanging="360"/>
+      </w:pPr>
+      <w:rPr>
+        <w:rFonts w:ascii="Courier New" w:hAnsi="Courier New" w:cs="Courier New" w:hint="default"/>
+      </w:rPr>
+    </w:lvl>
+    <w:lvl w:ilvl="8" w:tplc="04090005" w:tentative="1">
+      <w:start w:val="1"/>
+      <w:numFmt w:val="bullet"/>
+      <w:lvlText w:val=""/>
+      <w:lvlJc w:val="left"/>
+      <w:pPr>
+        <w:ind w:left="6480" w:hanging="360"/>
+      </w:pPr>
+      <w:rPr>
+        <w:rFonts w:ascii="Wingdings" w:hAnsi="Wingdings" w:hint="default"/>
+      </w:rPr>
+    </w:lvl>
+  </w:abstractNum>
+  <w:abstractNum w:abstractNumId="14" w15:restartNumberingAfterBreak="0">
+    <w:nsid w:val="7A3B6AB3"/>
+    <w:multiLevelType w:val="hybridMultilevel"/>
+    <w:tmpl w:val="5FBC4B82"/>
+    <w:lvl w:ilvl="0" w:tplc="04090001">
+      <w:start w:val="1"/>
+      <w:numFmt w:val="bullet"/>
+      <w:lvlText w:val=""/>
+      <w:lvlJc w:val="left"/>
+      <w:pPr>
+        <w:ind w:left="720" w:hanging="360"/>
+      </w:pPr>
+      <w:rPr>
+        <w:rFonts w:ascii="Symbol" w:hAnsi="Symbol" w:hint="default"/>
+      </w:rPr>
+    </w:lvl>
+    <w:lvl w:ilvl="1" w:tplc="04090003" w:tentative="1">
+      <w:start w:val="1"/>
+      <w:numFmt w:val="bullet"/>
+      <w:lvlText w:val="o"/>
+      <w:lvlJc w:val="left"/>
+      <w:pPr>
+        <w:ind w:left="1440" w:hanging="360"/>
+      </w:pPr>
+      <w:rPr>
+        <w:rFonts w:ascii="Courier New" w:hAnsi="Courier New" w:cs="Courier New" w:hint="default"/>
+      </w:rPr>
+    </w:lvl>
+    <w:lvl w:ilvl="2" w:tplc="04090005" w:tentative="1">
+      <w:start w:val="1"/>
+      <w:numFmt w:val="bullet"/>
+      <w:lvlText w:val=""/>
+      <w:lvlJc w:val="left"/>
+      <w:pPr>
+        <w:ind w:left="2160" w:hanging="360"/>
+      </w:pPr>
+      <w:rPr>
+        <w:rFonts w:ascii="Wingdings" w:hAnsi="Wingdings" w:hint="default"/>
+      </w:rPr>
+    </w:lvl>
+    <w:lvl w:ilvl="3" w:tplc="04090001" w:tentative="1">
+      <w:start w:val="1"/>
+      <w:numFmt w:val="bullet"/>
+      <w:lvlText w:val=""/>
+      <w:lvlJc w:val="left"/>
+      <w:pPr>
+        <w:ind w:left="2880" w:hanging="360"/>
+      </w:pPr>
+      <w:rPr>
+        <w:rFonts w:ascii="Symbol" w:hAnsi="Symbol" w:hint="default"/>
+      </w:rPr>
+    </w:lvl>
+    <w:lvl w:ilvl="4" w:tplc="04090003" w:tentative="1">
+      <w:start w:val="1"/>
+      <w:numFmt w:val="bullet"/>
+      <w:lvlText w:val="o"/>
+      <w:lvlJc w:val="left"/>
+      <w:pPr>
+        <w:ind w:left="3600" w:hanging="360"/>
+      </w:pPr>
+      <w:rPr>
+        <w:rFonts w:ascii="Courier New" w:hAnsi="Courier New" w:cs="Courier New" w:hint="default"/>
+      </w:rPr>
+    </w:lvl>
+    <w:lvl w:ilvl="5" w:tplc="04090005" w:tentative="1">
+      <w:start w:val="1"/>
+      <w:numFmt w:val="bullet"/>
+      <w:lvlText w:val=""/>
+      <w:lvlJc w:val="left"/>
+      <w:pPr>
+        <w:ind w:left="4320" w:hanging="360"/>
+      </w:pPr>
+      <w:rPr>
+        <w:rFonts w:ascii="Wingdings" w:hAnsi="Wingdings" w:hint="default"/>
+      </w:rPr>
+    </w:lvl>
+    <w:lvl w:ilvl="6" w:tplc="04090001" w:tentative="1">
+      <w:start w:val="1"/>
+      <w:numFmt w:val="bullet"/>
+      <w:lvlText w:val=""/>
+      <w:lvlJc w:val="left"/>
+      <w:pPr>
+        <w:ind w:left="5040" w:hanging="360"/>
+      </w:pPr>
+      <w:rPr>
+        <w:rFonts w:ascii="Symbol" w:hAnsi="Symbol" w:hint="default"/>
+      </w:rPr>
+    </w:lvl>
+    <w:lvl w:ilvl="7" w:tplc="04090003" w:tentative="1">
+      <w:start w:val="1"/>
+      <w:numFmt w:val="bullet"/>
+      <w:lvlText w:val="o"/>
+      <w:lvlJc w:val="left"/>
+      <w:pPr>
+        <w:ind w:left="5760" w:hanging="360"/>
+      </w:pPr>
+      <w:rPr>
+        <w:rFonts w:ascii="Courier New" w:hAnsi="Courier New" w:cs="Courier New" w:hint="default"/>
+      </w:rPr>
+    </w:lvl>
+    <w:lvl w:ilvl="8" w:tplc="04090005" w:tentative="1">
+      <w:start w:val="1"/>
+      <w:numFmt w:val="bullet"/>
+      <w:lvlText w:val=""/>
+      <w:lvlJc w:val="left"/>
+      <w:pPr>
+        <w:ind w:left="6480" w:hanging="360"/>
+      </w:pPr>
+      <w:rPr>
+        <w:rFonts w:ascii="Wingdings" w:hAnsi="Wingdings" w:hint="default"/>
+      </w:rPr>
+    </w:lvl>
+  </w:abstractNum>
   <w:num w:numId="1">
+    <w:abstractNumId w:val="8"/>
+  </w:num>
+  <w:num w:numId="2">
+    <w:abstractNumId w:val="4"/>
+  </w:num>
+  <w:num w:numId="3">
+    <w:abstractNumId w:val="1"/>
+  </w:num>
+  <w:num w:numId="4">
+    <w:abstractNumId w:val="12"/>
+  </w:num>
+  <w:num w:numId="5">
+    <w:abstractNumId w:val="11"/>
+  </w:num>
+  <w:num w:numId="6">
+    <w:abstractNumId w:val="0"/>
+  </w:num>
+  <w:num w:numId="7">
     <w:abstractNumId w:val="2"/>
   </w:num>
-  <w:num w:numId="2">
-    <w:abstractNumId w:val="1"/>
+  <w:num w:numId="8">
+    <w:abstractNumId w:val="7"/>
   </w:num>
-  <w:num w:numId="3">
-    <w:abstractNumId w:val="0"/>
+  <w:num w:numId="9">
+    <w:abstractNumId w:val="13"/>
   </w:num>
-  <w:num w:numId="4">
+  <w:num w:numId="10">
+    <w:abstractNumId w:val="6"/>
+  </w:num>
+  <w:num w:numId="11">
+    <w:abstractNumId w:val="10"/>
+  </w:num>
+  <w:num w:numId="12">
     <w:abstractNumId w:val="3"/>
+  </w:num>
+  <w:num w:numId="13">
+    <w:abstractNumId w:val="5"/>
+  </w:num>
+  <w:num w:numId="14">
+    <w:abstractNumId w:val="14"/>
+  </w:num>
+  <w:num w:numId="15">
+    <w:abstractNumId w:val="9"/>
   </w:num>
 </w:numbering>
 </file>
@@ -5108,7 +7355,6 @@
   <w:style w:type="character" w:default="1" w:styleId="DefaultParagraphFont">
     <w:name w:val="Default Paragraph Font"/>
     <w:uiPriority w:val="1"/>
-    <w:semiHidden/>
     <w:unhideWhenUsed/>
   </w:style>
   <w:style w:type="table" w:default="1" w:styleId="TableNormal">
@@ -5131,6 +7377,46 @@
     <w:uiPriority w:val="99"/>
     <w:semiHidden/>
     <w:unhideWhenUsed/>
+  </w:style>
+  <w:style w:type="paragraph" w:styleId="ListParagraph">
+    <w:name w:val="List Paragraph"/>
+    <w:basedOn w:val="Normal"/>
+    <w:uiPriority w:val="34"/>
+    <w:qFormat/>
+    <w:rsid w:val="009E1334"/>
+    <w:pPr>
+      <w:ind w:left="720"/>
+      <w:contextualSpacing/>
+    </w:pPr>
+  </w:style>
+  <w:style w:type="paragraph" w:styleId="NormalWeb">
+    <w:name w:val="Normal (Web)"/>
+    <w:basedOn w:val="Normal"/>
+    <w:uiPriority w:val="99"/>
+    <w:semiHidden/>
+    <w:unhideWhenUsed/>
+    <w:rsid w:val="006E0787"/>
+    <w:pPr>
+      <w:spacing w:before="100" w:beforeAutospacing="1" w:after="100" w:afterAutospacing="1" w:line="240" w:lineRule="auto"/>
+    </w:pPr>
+    <w:rPr>
+      <w:rFonts w:ascii="Times New Roman" w:eastAsia="Times New Roman" w:hAnsi="Times New Roman" w:cs="Times New Roman"/>
+      <w:kern w:val="0"/>
+      <w:sz w:val="24"/>
+      <w:szCs w:val="24"/>
+      <w14:ligatures w14:val="none"/>
+    </w:rPr>
+  </w:style>
+  <w:style w:type="character" w:styleId="Strong">
+    <w:name w:val="Strong"/>
+    <w:basedOn w:val="DefaultParagraphFont"/>
+    <w:uiPriority w:val="22"/>
+    <w:qFormat/>
+    <w:rsid w:val="006E0787"/>
+    <w:rPr>
+      <w:b/>
+      <w:bCs/>
+    </w:rPr>
   </w:style>
 </w:styles>
 </file>

</xml_diff>